<commit_message>
Aggiunte test chain e risultati test
</commit_message>
<xml_diff>
--- a/Documentazione/Documenti di Progetto/Documenti di Testing/Catene di Test/EasyGDPR_TestChain_Rx_vy.zz.docx
+++ b/Documentazione/Documenti di Progetto/Documenti di Testing/Catene di Test/EasyGDPR_TestChain_Rx_vy.zz.docx
@@ -1,939 +1,7 @@
 
 <file path=word/document.xml><?xml version="1.0" encoding="utf-8"?>
-<w:document xmlns:wpc="http://schemas.microsoft.com/office/word/2010/wordprocessingCanvas" xmlns:cx="http://schemas.microsoft.com/office/drawing/2014/chartex" xmlns:cx1="http://schemas.microsoft.com/office/drawing/2015/9/8/chartex" xmlns:cx2="http://schemas.microsoft.com/office/drawing/2015/10/21/chartex" xmlns:cx3="http://schemas.microsoft.com/office/drawing/2016/5/9/chartex" xmlns:cx4="http://schemas.microsoft.com/office/drawing/2016/5/10/chartex" xmlns:cx5="http://schemas.microsoft.com/office/drawing/2016/5/11/chartex" xmlns:cx6="http://schemas.microsoft.com/office/drawing/2016/5/12/chartex" xmlns:cx7="http://schemas.microsoft.com/office/drawing/2016/5/13/chartex" xmlns:cx8="http://schemas.microsoft.com/office/drawing/2016/5/14/chartex" xmlns:mc="http://schemas.openxmlformats.org/markup-compatibility/2006" xmlns:aink="http://schemas.microsoft.com/office/drawing/2016/ink" xmlns:am3d="http://schemas.microsoft.com/office/drawing/2017/model3d" xmlns:o="urn:schemas-microsoft-com:office:office" xmlns:r="http://schemas.openxmlformats.org/officeDocument/2006/relationships" xmlns:m="http://schemas.openxmlformats.org/officeDocument/2006/math" xmlns:v="urn:schemas-microsoft-com:vml" xmlns:wp14="http://schemas.microsoft.com/office/word/2010/wordprocessingDrawing" xmlns:wp="http://schemas.openxmlformats.org/drawingml/2006/wordprocessingDrawing" xmlns:w10="urn:schemas-microsoft-com:office:word" xmlns:w="http://schemas.openxmlformats.org/wordprocessingml/2006/main" xmlns:w14="http://schemas.microsoft.com/office/word/2010/wordml" xmlns:w15="http://schemas.microsoft.com/office/word/2012/wordml" xmlns:w16cid="http://schemas.microsoft.com/office/word/2016/wordml/cid" xmlns:w16se="http://schemas.microsoft.com/office/word/2015/wordml/symex" xmlns:wpg="http://schemas.microsoft.com/office/word/2010/wordprocessingGroup" xmlns:wpi="http://schemas.microsoft.com/office/word/2010/wordprocessingInk" xmlns:wne="http://schemas.microsoft.com/office/word/2006/wordml" xmlns:wps="http://schemas.microsoft.com/office/word/2010/wordprocessingShape" mc:Ignorable="w14 w15 w16se w16cid wp14">
+<w:document xmlns:wpc="http://schemas.microsoft.com/office/word/2010/wordprocessingCanvas" xmlns:cx="http://schemas.microsoft.com/office/drawing/2014/chartex" xmlns:mc="http://schemas.openxmlformats.org/markup-compatibility/2006" xmlns:o="urn:schemas-microsoft-com:office:office" xmlns:r="http://schemas.openxmlformats.org/officeDocument/2006/relationships" xmlns:m="http://schemas.openxmlformats.org/officeDocument/2006/math" xmlns:v="urn:schemas-microsoft-com:vml" xmlns:wp14="http://schemas.microsoft.com/office/word/2010/wordprocessingDrawing" xmlns:wp="http://schemas.openxmlformats.org/drawingml/2006/wordprocessingDrawing" xmlns:w10="urn:schemas-microsoft-com:office:word" xmlns:w="http://schemas.openxmlformats.org/wordprocessingml/2006/main" xmlns:w14="http://schemas.microsoft.com/office/word/2010/wordml" xmlns:w15="http://schemas.microsoft.com/office/word/2012/wordml" xmlns:w16se="http://schemas.microsoft.com/office/word/2015/wordml/symex" xmlns:wpg="http://schemas.microsoft.com/office/word/2010/wordprocessingGroup" xmlns:wpi="http://schemas.microsoft.com/office/word/2010/wordprocessingInk" xmlns:wne="http://schemas.microsoft.com/office/word/2006/wordml" xmlns:wps="http://schemas.microsoft.com/office/word/2010/wordprocessingShape" mc:Ignorable="w14 w15 w16se wp14">
   <w:body>
-    <w:p>
-      <w:pPr>
-        <w:ind w:left="708"/>
-        <w:jc w:val="center"/>
-        <w:rPr>
-          <w:rFonts w:ascii="Arial" w:hAnsi="Arial" w:cs="Arial"/>
-          <w:b/>
-          <w:sz w:val="52"/>
-          <w:szCs w:val="52"/>
-        </w:rPr>
-      </w:pPr>
-      <w:r>
-        <w:rPr>
-          <w:rFonts w:ascii="Arial" w:hAnsi="Arial" w:cs="Arial"/>
-          <w:noProof/>
-          <w:sz w:val="52"/>
-          <w:szCs w:val="52"/>
-        </w:rPr>
-        <w:drawing>
-          <wp:anchor distT="0" distB="0" distL="114300" distR="114300" simplePos="0" relativeHeight="251659264" behindDoc="1" locked="0" layoutInCell="1" allowOverlap="1" wp14:anchorId="64BDE867" wp14:editId="56A91A04">
-            <wp:simplePos x="0" y="0"/>
-            <wp:positionH relativeFrom="column">
-              <wp:posOffset>20815</wp:posOffset>
-            </wp:positionH>
-            <wp:positionV relativeFrom="paragraph">
-              <wp:posOffset>0</wp:posOffset>
-            </wp:positionV>
-            <wp:extent cx="1227455" cy="1227455"/>
-            <wp:effectExtent l="0" t="0" r="0" b="0"/>
-            <wp:wrapTight wrapText="bothSides">
-              <wp:wrapPolygon edited="0">
-                <wp:start x="7040" y="0"/>
-                <wp:lineTo x="4693" y="1006"/>
-                <wp:lineTo x="335" y="4693"/>
-                <wp:lineTo x="0" y="7710"/>
-                <wp:lineTo x="0" y="14080"/>
-                <wp:lineTo x="670" y="16762"/>
-                <wp:lineTo x="6034" y="21120"/>
-                <wp:lineTo x="7040" y="21120"/>
-                <wp:lineTo x="14080" y="21120"/>
-                <wp:lineTo x="15421" y="21120"/>
-                <wp:lineTo x="20449" y="17097"/>
-                <wp:lineTo x="21120" y="14080"/>
-                <wp:lineTo x="21120" y="7710"/>
-                <wp:lineTo x="20784" y="4693"/>
-                <wp:lineTo x="16426" y="1006"/>
-                <wp:lineTo x="14080" y="0"/>
-                <wp:lineTo x="7040" y="0"/>
-              </wp:wrapPolygon>
-            </wp:wrapTight>
-            <wp:docPr id="1" name="Immagine 1" descr="Risultati immagini per logo uniud"/>
-            <wp:cNvGraphicFramePr>
-              <a:graphicFrameLocks xmlns:a="http://schemas.openxmlformats.org/drawingml/2006/main" noChangeAspect="1"/>
-            </wp:cNvGraphicFramePr>
-            <a:graphic xmlns:a="http://schemas.openxmlformats.org/drawingml/2006/main">
-              <a:graphicData uri="http://schemas.openxmlformats.org/drawingml/2006/picture">
-                <pic:pic xmlns:pic="http://schemas.openxmlformats.org/drawingml/2006/picture">
-                  <pic:nvPicPr>
-                    <pic:cNvPr id="0" name="Picture 1" descr="Risultati immagini per logo uniud"/>
-                    <pic:cNvPicPr>
-                      <a:picLocks noChangeAspect="1" noChangeArrowheads="1"/>
-                    </pic:cNvPicPr>
-                  </pic:nvPicPr>
-                  <pic:blipFill>
-                    <a:blip r:embed="rId8" cstate="print">
-                      <a:extLst>
-                        <a:ext uri="{28A0092B-C50C-407E-A947-70E740481C1C}">
-                          <a14:useLocalDpi xmlns:a14="http://schemas.microsoft.com/office/drawing/2010/main" val="0"/>
-                        </a:ext>
-                      </a:extLst>
-                    </a:blip>
-                    <a:srcRect/>
-                    <a:stretch>
-                      <a:fillRect/>
-                    </a:stretch>
-                  </pic:blipFill>
-                  <pic:spPr bwMode="auto">
-                    <a:xfrm>
-                      <a:off x="0" y="0"/>
-                      <a:ext cx="1227455" cy="1227455"/>
-                    </a:xfrm>
-                    <a:prstGeom prst="rect">
-                      <a:avLst/>
-                    </a:prstGeom>
-                    <a:noFill/>
-                    <a:ln>
-                      <a:noFill/>
-                    </a:ln>
-                  </pic:spPr>
-                </pic:pic>
-              </a:graphicData>
-            </a:graphic>
-            <wp14:sizeRelH relativeFrom="margin">
-              <wp14:pctWidth>0</wp14:pctWidth>
-            </wp14:sizeRelH>
-            <wp14:sizeRelV relativeFrom="margin">
-              <wp14:pctHeight>0</wp14:pctHeight>
-            </wp14:sizeRelV>
-          </wp:anchor>
-        </w:drawing>
-      </w:r>
-      <w:r>
-        <w:rPr>
-          <w:rFonts w:ascii="Arial" w:hAnsi="Arial" w:cs="Arial"/>
-          <w:b/>
-          <w:sz w:val="52"/>
-          <w:szCs w:val="52"/>
-        </w:rPr>
-        <w:t>Università degli Studi di Udine</w:t>
-      </w:r>
-    </w:p>
-    <w:p>
-      <w:pPr>
-        <w:jc w:val="center"/>
-        <w:rPr>
-          <w:rFonts w:ascii="Arial" w:hAnsi="Arial" w:cs="Arial"/>
-          <w:sz w:val="36"/>
-          <w:szCs w:val="36"/>
-        </w:rPr>
-      </w:pPr>
-      <w:r>
-        <w:rPr>
-          <w:rFonts w:ascii="Arial" w:hAnsi="Arial" w:cs="Arial"/>
-          <w:sz w:val="36"/>
-          <w:szCs w:val="36"/>
-        </w:rPr>
-        <w:t>Corso di Laurea Magistrale in Informatica</w:t>
-      </w:r>
-    </w:p>
-    <w:p>
-      <w:pPr>
-        <w:rPr>
-          <w:rFonts w:ascii="Arial" w:hAnsi="Arial" w:cs="Arial"/>
-          <w:sz w:val="52"/>
-          <w:szCs w:val="52"/>
-        </w:rPr>
-      </w:pPr>
-    </w:p>
-    <w:p>
-      <w:pPr>
-        <w:rPr>
-          <w:rFonts w:ascii="Arial" w:hAnsi="Arial" w:cs="Arial"/>
-          <w:sz w:val="52"/>
-          <w:szCs w:val="52"/>
-        </w:rPr>
-      </w:pPr>
-    </w:p>
-    <w:p>
-      <w:pPr>
-        <w:jc w:val="center"/>
-        <w:rPr>
-          <w:rFonts w:ascii="Arial" w:hAnsi="Arial" w:cs="Arial"/>
-          <w:b/>
-          <w:sz w:val="48"/>
-          <w:szCs w:val="48"/>
-        </w:rPr>
-      </w:pPr>
-      <w:r>
-        <w:rPr>
-          <w:rFonts w:ascii="Arial" w:hAnsi="Arial" w:cs="Arial"/>
-          <w:b/>
-          <w:sz w:val="48"/>
-          <w:szCs w:val="48"/>
-        </w:rPr>
-        <w:t>Laboratorio di Ingegneria del Software 2</w:t>
-      </w:r>
-    </w:p>
-    <w:p>
-      <w:pPr>
-        <w:jc w:val="center"/>
-        <w:rPr>
-          <w:rFonts w:ascii="Arial" w:hAnsi="Arial" w:cs="Arial"/>
-          <w:b/>
-          <w:sz w:val="48"/>
-          <w:szCs w:val="48"/>
-        </w:rPr>
-      </w:pPr>
-    </w:p>
-    <w:p>
-      <w:pPr>
-        <w:jc w:val="center"/>
-        <w:rPr>
-          <w:rFonts w:ascii="Arial" w:hAnsi="Arial" w:cs="Arial"/>
-          <w:sz w:val="48"/>
-          <w:szCs w:val="48"/>
-        </w:rPr>
-      </w:pPr>
-      <w:r>
-        <w:rPr>
-          <w:rFonts w:ascii="Arial" w:hAnsi="Arial" w:cs="Arial"/>
-          <w:sz w:val="48"/>
-          <w:szCs w:val="48"/>
-        </w:rPr>
-        <w:t>Documento di Test</w:t>
-      </w:r>
-      <w:r>
-        <w:rPr>
-          <w:rFonts w:ascii="Arial" w:hAnsi="Arial" w:cs="Arial"/>
-          <w:sz w:val="48"/>
-          <w:szCs w:val="48"/>
-        </w:rPr>
-        <w:t xml:space="preserve"> Chain – Requisito X</w:t>
-      </w:r>
-    </w:p>
-    <w:p>
-      <w:pPr>
-        <w:jc w:val="center"/>
-        <w:rPr>
-          <w:rFonts w:ascii="Arial" w:hAnsi="Arial" w:cs="Arial"/>
-          <w:sz w:val="48"/>
-          <w:szCs w:val="48"/>
-        </w:rPr>
-      </w:pPr>
-      <w:r>
-        <w:rPr>
-          <w:rFonts w:ascii="Arial" w:hAnsi="Arial" w:cs="Arial"/>
-          <w:sz w:val="48"/>
-          <w:szCs w:val="48"/>
-        </w:rPr>
-        <w:t xml:space="preserve">Versione </w:t>
-      </w:r>
-      <w:proofErr w:type="spellStart"/>
-      <w:proofErr w:type="gramStart"/>
-      <w:r>
-        <w:rPr>
-          <w:rFonts w:ascii="Arial" w:hAnsi="Arial" w:cs="Arial"/>
-          <w:sz w:val="48"/>
-          <w:szCs w:val="48"/>
-        </w:rPr>
-        <w:t>y.zz</w:t>
-      </w:r>
-      <w:proofErr w:type="spellEnd"/>
-      <w:proofErr w:type="gramEnd"/>
-    </w:p>
-    <w:p>
-      <w:pPr>
-        <w:rPr>
-          <w:rFonts w:ascii="Arial" w:hAnsi="Arial" w:cs="Arial"/>
-          <w:b/>
-          <w:sz w:val="32"/>
-          <w:szCs w:val="32"/>
-        </w:rPr>
-      </w:pPr>
-    </w:p>
-    <w:p>
-      <w:pPr>
-        <w:jc w:val="center"/>
-        <w:rPr>
-          <w:rFonts w:ascii="Arial" w:hAnsi="Arial" w:cs="Arial"/>
-          <w:sz w:val="48"/>
-          <w:szCs w:val="48"/>
-        </w:rPr>
-      </w:pPr>
-      <w:r>
-        <w:rPr>
-          <w:rFonts w:ascii="Arial" w:hAnsi="Arial" w:cs="Arial"/>
-          <w:b/>
-          <w:sz w:val="48"/>
-          <w:szCs w:val="48"/>
-        </w:rPr>
-        <w:t>Gruppo</w:t>
-      </w:r>
-      <w:r>
-        <w:rPr>
-          <w:rFonts w:ascii="Arial" w:hAnsi="Arial" w:cs="Arial"/>
-          <w:sz w:val="48"/>
-          <w:szCs w:val="48"/>
-        </w:rPr>
-        <w:t>: Excelsior</w:t>
-      </w:r>
-    </w:p>
-    <w:p>
-      <w:pPr>
-        <w:jc w:val="center"/>
-        <w:rPr>
-          <w:rFonts w:ascii="Arial" w:hAnsi="Arial" w:cs="Arial"/>
-          <w:b/>
-          <w:sz w:val="32"/>
-          <w:szCs w:val="32"/>
-        </w:rPr>
-      </w:pPr>
-      <w:r>
-        <w:rPr>
-          <w:rFonts w:ascii="Arial" w:hAnsi="Arial" w:cs="Arial"/>
-          <w:noProof/>
-        </w:rPr>
-        <w:drawing>
-          <wp:inline distT="0" distB="0" distL="0" distR="0" wp14:anchorId="0EE967E2" wp14:editId="2B42F310">
-            <wp:extent cx="1255363" cy="1255363"/>
-            <wp:effectExtent l="0" t="0" r="0" b="2540"/>
-            <wp:docPr id="2" name="Immagine 2"/>
-            <wp:cNvGraphicFramePr>
-              <a:graphicFrameLocks xmlns:a="http://schemas.openxmlformats.org/drawingml/2006/main" noChangeAspect="1"/>
-            </wp:cNvGraphicFramePr>
-            <a:graphic xmlns:a="http://schemas.openxmlformats.org/drawingml/2006/main">
-              <a:graphicData uri="http://schemas.openxmlformats.org/drawingml/2006/picture">
-                <pic:pic xmlns:pic="http://schemas.openxmlformats.org/drawingml/2006/picture">
-                  <pic:nvPicPr>
-                    <pic:cNvPr id="0" name="Picture 1"/>
-                    <pic:cNvPicPr>
-                      <a:picLocks noChangeAspect="1" noChangeArrowheads="1"/>
-                    </pic:cNvPicPr>
-                  </pic:nvPicPr>
-                  <pic:blipFill>
-                    <a:blip r:embed="rId9" cstate="print">
-                      <a:extLst>
-                        <a:ext uri="{28A0092B-C50C-407E-A947-70E740481C1C}">
-                          <a14:useLocalDpi xmlns:a14="http://schemas.microsoft.com/office/drawing/2010/main" val="0"/>
-                        </a:ext>
-                      </a:extLst>
-                    </a:blip>
-                    <a:srcRect/>
-                    <a:stretch>
-                      <a:fillRect/>
-                    </a:stretch>
-                  </pic:blipFill>
-                  <pic:spPr bwMode="auto">
-                    <a:xfrm>
-                      <a:off x="0" y="0"/>
-                      <a:ext cx="1261760" cy="1261760"/>
-                    </a:xfrm>
-                    <a:prstGeom prst="rect">
-                      <a:avLst/>
-                    </a:prstGeom>
-                    <a:noFill/>
-                    <a:ln>
-                      <a:noFill/>
-                    </a:ln>
-                  </pic:spPr>
-                </pic:pic>
-              </a:graphicData>
-            </a:graphic>
-          </wp:inline>
-        </w:drawing>
-      </w:r>
-    </w:p>
-    <w:p>
-      <w:pPr>
-        <w:rPr>
-          <w:rFonts w:ascii="Arial" w:hAnsi="Arial" w:cs="Arial"/>
-        </w:rPr>
-      </w:pPr>
-    </w:p>
-    <w:p>
-      <w:pPr>
-        <w:jc w:val="center"/>
-        <w:rPr>
-          <w:rFonts w:ascii="Arial" w:hAnsi="Arial" w:cs="Arial"/>
-          <w:sz w:val="48"/>
-          <w:szCs w:val="48"/>
-        </w:rPr>
-      </w:pPr>
-      <w:r>
-        <w:rPr>
-          <w:rFonts w:ascii="Arial" w:hAnsi="Arial" w:cs="Arial"/>
-          <w:b/>
-          <w:sz w:val="48"/>
-          <w:szCs w:val="48"/>
-        </w:rPr>
-        <w:t xml:space="preserve">Progetto: </w:t>
-      </w:r>
-      <w:proofErr w:type="spellStart"/>
-      <w:r>
-        <w:rPr>
-          <w:rFonts w:ascii="Arial" w:hAnsi="Arial" w:cs="Arial"/>
-          <w:sz w:val="48"/>
-          <w:szCs w:val="48"/>
-        </w:rPr>
-        <w:t>EasyGDPR</w:t>
-      </w:r>
-      <w:proofErr w:type="spellEnd"/>
-    </w:p>
-    <w:p>
-      <w:pPr>
-        <w:jc w:val="center"/>
-        <w:rPr>
-          <w:rFonts w:ascii="Arial" w:hAnsi="Arial" w:cs="Arial"/>
-          <w:b/>
-          <w:sz w:val="32"/>
-          <w:szCs w:val="32"/>
-        </w:rPr>
-      </w:pPr>
-    </w:p>
-    <w:p>
-      <w:pPr>
-        <w:jc w:val="center"/>
-        <w:rPr>
-          <w:rFonts w:ascii="Arial" w:hAnsi="Arial" w:cs="Arial"/>
-          <w:sz w:val="48"/>
-          <w:szCs w:val="48"/>
-        </w:rPr>
-      </w:pPr>
-      <w:r>
-        <w:rPr>
-          <w:rFonts w:ascii="Arial" w:hAnsi="Arial" w:cs="Arial"/>
-          <w:b/>
-          <w:sz w:val="48"/>
-          <w:szCs w:val="48"/>
-        </w:rPr>
-        <w:t xml:space="preserve">Committente: </w:t>
-      </w:r>
-      <w:r>
-        <w:rPr>
-          <w:rFonts w:ascii="Arial" w:hAnsi="Arial" w:cs="Arial"/>
-          <w:sz w:val="48"/>
-          <w:szCs w:val="48"/>
-        </w:rPr>
-        <w:t>Accademia delle Belle Arti (Udine)</w:t>
-      </w:r>
-    </w:p>
-    <w:p>
-      <w:pPr>
-        <w:rPr>
-          <w:rFonts w:ascii="Arial" w:hAnsi="Arial" w:cs="Arial"/>
-        </w:rPr>
-      </w:pPr>
-    </w:p>
-    <w:p>
-      <w:pPr>
-        <w:rPr>
-          <w:rFonts w:ascii="Arial" w:hAnsi="Arial" w:cs="Arial"/>
-        </w:rPr>
-      </w:pPr>
-    </w:p>
-    <w:p>
-      <w:pPr>
-        <w:rPr>
-          <w:rFonts w:ascii="Arial" w:hAnsi="Arial" w:cs="Arial"/>
-        </w:rPr>
-      </w:pPr>
-    </w:p>
-    <w:p>
-      <w:pPr>
-        <w:rPr>
-          <w:rFonts w:ascii="Arial" w:hAnsi="Arial" w:cs="Arial"/>
-        </w:rPr>
-      </w:pPr>
-    </w:p>
-    <w:sdt>
-      <w:sdtPr>
-        <w:rPr>
-          <w:rFonts w:eastAsiaTheme="majorEastAsia" w:cs="Arial"/>
-          <w:color w:val="2F5496" w:themeColor="accent1" w:themeShade="BF"/>
-          <w:sz w:val="32"/>
-          <w:szCs w:val="32"/>
-          <w:lang w:eastAsia="it-IT"/>
-        </w:rPr>
-        <w:id w:val="700896275"/>
-        <w:docPartObj>
-          <w:docPartGallery w:val="Table of Contents"/>
-          <w:docPartUnique/>
-        </w:docPartObj>
-      </w:sdtPr>
-      <w:sdtEndPr>
-        <w:rPr>
-          <w:b/>
-          <w:bCs/>
-        </w:rPr>
-      </w:sdtEndPr>
-      <w:sdtContent>
-        <w:p>
-          <w:pPr>
-            <w:pStyle w:val="Sommario1"/>
-            <w:rPr>
-              <w:rFonts w:cs="Arial"/>
-              <w:b/>
-              <w:sz w:val="32"/>
-              <w:szCs w:val="32"/>
-            </w:rPr>
-          </w:pPr>
-          <w:r>
-            <w:rPr>
-              <w:rFonts w:cs="Arial"/>
-              <w:b/>
-              <w:sz w:val="32"/>
-              <w:szCs w:val="32"/>
-            </w:rPr>
-            <w:t>Sommario</w:t>
-          </w:r>
-        </w:p>
-        <w:p>
-          <w:pPr>
-            <w:pStyle w:val="Sommario1"/>
-            <w:tabs>
-              <w:tab w:val="right" w:leader="dot" w:pos="9628"/>
-            </w:tabs>
-            <w:rPr>
-              <w:rFonts w:asciiTheme="minorHAnsi" w:eastAsiaTheme="minorEastAsia" w:hAnsiTheme="minorHAnsi"/>
-              <w:noProof/>
-              <w:sz w:val="22"/>
-              <w:lang w:eastAsia="it-IT"/>
-            </w:rPr>
-          </w:pPr>
-          <w:r>
-            <w:rPr>
-              <w:rFonts w:cs="Arial"/>
-              <w:b/>
-              <w:bCs/>
-              <w:sz w:val="22"/>
-            </w:rPr>
-            <w:fldChar w:fldCharType="begin"/>
-          </w:r>
-          <w:r>
-            <w:rPr>
-              <w:rFonts w:cs="Arial"/>
-              <w:b/>
-              <w:bCs/>
-              <w:sz w:val="22"/>
-            </w:rPr>
-            <w:instrText xml:space="preserve"> TOC \o "1-3" \h \z \u </w:instrText>
-          </w:r>
-          <w:r>
-            <w:rPr>
-              <w:rFonts w:cs="Arial"/>
-              <w:b/>
-              <w:bCs/>
-              <w:sz w:val="22"/>
-            </w:rPr>
-            <w:fldChar w:fldCharType="separate"/>
-          </w:r>
-          <w:hyperlink w:anchor="_Toc536619770" w:history="1">
-            <w:r>
-              <w:rPr>
-                <w:rStyle w:val="Collegamentoipertestuale"/>
-                <w:rFonts w:cs="Arial"/>
-                <w:b/>
-                <w:noProof/>
-              </w:rPr>
-              <w:t>1 – Setting</w:t>
-            </w:r>
-            <w:r>
-              <w:rPr>
-                <w:noProof/>
-                <w:webHidden/>
-              </w:rPr>
-              <w:tab/>
-            </w:r>
-            <w:r>
-              <w:rPr>
-                <w:noProof/>
-                <w:webHidden/>
-              </w:rPr>
-              <w:fldChar w:fldCharType="begin"/>
-            </w:r>
-            <w:r>
-              <w:rPr>
-                <w:noProof/>
-                <w:webHidden/>
-              </w:rPr>
-              <w:instrText xml:space="preserve"> PAGEREF _Toc536619770 \h </w:instrText>
-            </w:r>
-            <w:r>
-              <w:rPr>
-                <w:noProof/>
-                <w:webHidden/>
-              </w:rPr>
-            </w:r>
-            <w:r>
-              <w:rPr>
-                <w:noProof/>
-                <w:webHidden/>
-              </w:rPr>
-              <w:fldChar w:fldCharType="separate"/>
-            </w:r>
-            <w:r>
-              <w:rPr>
-                <w:noProof/>
-                <w:webHidden/>
-              </w:rPr>
-              <w:t>3</w:t>
-            </w:r>
-            <w:r>
-              <w:rPr>
-                <w:noProof/>
-                <w:webHidden/>
-              </w:rPr>
-              <w:fldChar w:fldCharType="end"/>
-            </w:r>
-          </w:hyperlink>
-        </w:p>
-        <w:p>
-          <w:pPr>
-            <w:pStyle w:val="Sommario1"/>
-            <w:tabs>
-              <w:tab w:val="right" w:leader="dot" w:pos="9628"/>
-            </w:tabs>
-            <w:rPr>
-              <w:rFonts w:asciiTheme="minorHAnsi" w:eastAsiaTheme="minorEastAsia" w:hAnsiTheme="minorHAnsi"/>
-              <w:noProof/>
-              <w:sz w:val="22"/>
-              <w:lang w:eastAsia="it-IT"/>
-            </w:rPr>
-          </w:pPr>
-          <w:hyperlink w:anchor="_Toc536619771" w:history="1">
-            <w:r>
-              <w:rPr>
-                <w:rStyle w:val="Collegamentoipertestuale"/>
-                <w:rFonts w:cs="Arial"/>
-                <w:b/>
-                <w:noProof/>
-              </w:rPr>
-              <w:t>2 – Dataset</w:t>
-            </w:r>
-            <w:r>
-              <w:rPr>
-                <w:noProof/>
-                <w:webHidden/>
-              </w:rPr>
-              <w:tab/>
-            </w:r>
-            <w:r>
-              <w:rPr>
-                <w:noProof/>
-                <w:webHidden/>
-              </w:rPr>
-              <w:fldChar w:fldCharType="begin"/>
-            </w:r>
-            <w:r>
-              <w:rPr>
-                <w:noProof/>
-                <w:webHidden/>
-              </w:rPr>
-              <w:instrText xml:space="preserve"> PAGEREF _Toc536619771 \h </w:instrText>
-            </w:r>
-            <w:r>
-              <w:rPr>
-                <w:noProof/>
-                <w:webHidden/>
-              </w:rPr>
-            </w:r>
-            <w:r>
-              <w:rPr>
-                <w:noProof/>
-                <w:webHidden/>
-              </w:rPr>
-              <w:fldChar w:fldCharType="separate"/>
-            </w:r>
-            <w:r>
-              <w:rPr>
-                <w:noProof/>
-                <w:webHidden/>
-              </w:rPr>
-              <w:t>3</w:t>
-            </w:r>
-            <w:r>
-              <w:rPr>
-                <w:noProof/>
-                <w:webHidden/>
-              </w:rPr>
-              <w:fldChar w:fldCharType="end"/>
-            </w:r>
-          </w:hyperlink>
-        </w:p>
-        <w:p>
-          <w:pPr>
-            <w:pStyle w:val="Sommario1"/>
-            <w:tabs>
-              <w:tab w:val="right" w:leader="dot" w:pos="9628"/>
-            </w:tabs>
-            <w:rPr>
-              <w:rFonts w:asciiTheme="minorHAnsi" w:eastAsiaTheme="minorEastAsia" w:hAnsiTheme="minorHAnsi"/>
-              <w:noProof/>
-              <w:sz w:val="22"/>
-              <w:lang w:eastAsia="it-IT"/>
-            </w:rPr>
-          </w:pPr>
-          <w:hyperlink w:anchor="_Toc536619772" w:history="1">
-            <w:r>
-              <w:rPr>
-                <w:rStyle w:val="Collegamentoipertestuale"/>
-                <w:rFonts w:cs="Arial"/>
-                <w:b/>
-                <w:noProof/>
-              </w:rPr>
-              <w:t>3 – Passi del test e risultati attesi</w:t>
-            </w:r>
-            <w:r>
-              <w:rPr>
-                <w:noProof/>
-                <w:webHidden/>
-              </w:rPr>
-              <w:tab/>
-            </w:r>
-            <w:r>
-              <w:rPr>
-                <w:noProof/>
-                <w:webHidden/>
-              </w:rPr>
-              <w:fldChar w:fldCharType="begin"/>
-            </w:r>
-            <w:r>
-              <w:rPr>
-                <w:noProof/>
-                <w:webHidden/>
-              </w:rPr>
-              <w:instrText xml:space="preserve"> PAGEREF _Toc536619772 \h </w:instrText>
-            </w:r>
-            <w:r>
-              <w:rPr>
-                <w:noProof/>
-                <w:webHidden/>
-              </w:rPr>
-            </w:r>
-            <w:r>
-              <w:rPr>
-                <w:noProof/>
-                <w:webHidden/>
-              </w:rPr>
-              <w:fldChar w:fldCharType="separate"/>
-            </w:r>
-            <w:r>
-              <w:rPr>
-                <w:noProof/>
-                <w:webHidden/>
-              </w:rPr>
-              <w:t>3</w:t>
-            </w:r>
-            <w:r>
-              <w:rPr>
-                <w:noProof/>
-                <w:webHidden/>
-              </w:rPr>
-              <w:fldChar w:fldCharType="end"/>
-            </w:r>
-          </w:hyperlink>
-        </w:p>
-        <w:p>
-          <w:pPr>
-            <w:pStyle w:val="Titolosommario"/>
-            <w:rPr>
-              <w:rFonts w:ascii="Arial" w:hAnsi="Arial" w:cs="Arial"/>
-            </w:rPr>
-          </w:pPr>
-          <w:r>
-            <w:rPr>
-              <w:rFonts w:ascii="Arial" w:eastAsiaTheme="minorHAnsi" w:hAnsi="Arial" w:cs="Arial"/>
-              <w:b/>
-              <w:bCs/>
-              <w:color w:val="auto"/>
-              <w:sz w:val="22"/>
-              <w:szCs w:val="22"/>
-              <w:lang w:eastAsia="en-US"/>
-            </w:rPr>
-            <w:fldChar w:fldCharType="end"/>
-          </w:r>
-        </w:p>
-      </w:sdtContent>
-    </w:sdt>
-    <w:p>
-      <w:pPr>
-        <w:rPr>
-          <w:rFonts w:ascii="Arial" w:hAnsi="Arial" w:cs="Arial"/>
-        </w:rPr>
-      </w:pPr>
-    </w:p>
-    <w:p>
-      <w:pPr>
-        <w:rPr>
-          <w:rFonts w:ascii="Arial" w:hAnsi="Arial" w:cs="Arial"/>
-        </w:rPr>
-      </w:pPr>
-    </w:p>
-    <w:p>
-      <w:pPr>
-        <w:rPr>
-          <w:rFonts w:ascii="Arial" w:hAnsi="Arial" w:cs="Arial"/>
-        </w:rPr>
-      </w:pPr>
-    </w:p>
-    <w:p>
-      <w:pPr>
-        <w:rPr>
-          <w:rFonts w:ascii="Arial" w:hAnsi="Arial" w:cs="Arial"/>
-        </w:rPr>
-      </w:pPr>
-    </w:p>
-    <w:p>
-      <w:pPr>
-        <w:rPr>
-          <w:rFonts w:ascii="Arial" w:hAnsi="Arial" w:cs="Arial"/>
-        </w:rPr>
-      </w:pPr>
-      <w:bookmarkStart w:id="0" w:name="_GoBack"/>
-      <w:bookmarkEnd w:id="0"/>
-    </w:p>
-    <w:p>
-      <w:pPr>
-        <w:rPr>
-          <w:rFonts w:ascii="Arial" w:hAnsi="Arial" w:cs="Arial"/>
-        </w:rPr>
-      </w:pPr>
-    </w:p>
-    <w:p>
-      <w:pPr>
-        <w:rPr>
-          <w:rFonts w:ascii="Arial" w:hAnsi="Arial" w:cs="Arial"/>
-        </w:rPr>
-      </w:pPr>
-    </w:p>
-    <w:p>
-      <w:pPr>
-        <w:rPr>
-          <w:rFonts w:ascii="Arial" w:hAnsi="Arial" w:cs="Arial"/>
-        </w:rPr>
-      </w:pPr>
-    </w:p>
-    <w:p>
-      <w:pPr>
-        <w:rPr>
-          <w:rFonts w:ascii="Arial" w:hAnsi="Arial" w:cs="Arial"/>
-        </w:rPr>
-      </w:pPr>
-    </w:p>
-    <w:p>
-      <w:pPr>
-        <w:rPr>
-          <w:rFonts w:ascii="Arial" w:hAnsi="Arial" w:cs="Arial"/>
-        </w:rPr>
-      </w:pPr>
-    </w:p>
-    <w:p>
-      <w:pPr>
-        <w:rPr>
-          <w:rFonts w:ascii="Arial" w:hAnsi="Arial" w:cs="Arial"/>
-        </w:rPr>
-      </w:pPr>
-    </w:p>
-    <w:p>
-      <w:pPr>
-        <w:rPr>
-          <w:rFonts w:ascii="Arial" w:hAnsi="Arial" w:cs="Arial"/>
-        </w:rPr>
-      </w:pPr>
-    </w:p>
-    <w:p>
-      <w:pPr>
-        <w:rPr>
-          <w:rFonts w:ascii="Arial" w:hAnsi="Arial" w:cs="Arial"/>
-        </w:rPr>
-      </w:pPr>
-    </w:p>
-    <w:p>
-      <w:pPr>
-        <w:rPr>
-          <w:rFonts w:ascii="Arial" w:hAnsi="Arial" w:cs="Arial"/>
-        </w:rPr>
-      </w:pPr>
-    </w:p>
-    <w:p>
-      <w:pPr>
-        <w:rPr>
-          <w:rFonts w:ascii="Arial" w:hAnsi="Arial" w:cs="Arial"/>
-        </w:rPr>
-      </w:pPr>
-    </w:p>
-    <w:p>
-      <w:pPr>
-        <w:rPr>
-          <w:rFonts w:ascii="Arial" w:hAnsi="Arial" w:cs="Arial"/>
-        </w:rPr>
-      </w:pPr>
-    </w:p>
-    <w:p>
-      <w:pPr>
-        <w:rPr>
-          <w:rFonts w:ascii="Arial" w:hAnsi="Arial" w:cs="Arial"/>
-        </w:rPr>
-      </w:pPr>
-    </w:p>
-    <w:p>
-      <w:pPr>
-        <w:rPr>
-          <w:rFonts w:ascii="Arial" w:hAnsi="Arial" w:cs="Arial"/>
-        </w:rPr>
-      </w:pPr>
-    </w:p>
-    <w:p>
-      <w:pPr>
-        <w:rPr>
-          <w:rFonts w:ascii="Arial" w:hAnsi="Arial" w:cs="Arial"/>
-        </w:rPr>
-      </w:pPr>
-    </w:p>
-    <w:p>
-      <w:pPr>
-        <w:rPr>
-          <w:rFonts w:ascii="Arial" w:hAnsi="Arial" w:cs="Arial"/>
-        </w:rPr>
-      </w:pPr>
-    </w:p>
-    <w:p>
-      <w:pPr>
-        <w:rPr>
-          <w:rFonts w:ascii="Arial" w:hAnsi="Arial" w:cs="Arial"/>
-        </w:rPr>
-      </w:pPr>
-    </w:p>
-    <w:p>
-      <w:pPr>
-        <w:rPr>
-          <w:rFonts w:ascii="Arial" w:hAnsi="Arial" w:cs="Arial"/>
-        </w:rPr>
-      </w:pPr>
-    </w:p>
-    <w:p>
-      <w:pPr>
-        <w:rPr>
-          <w:rFonts w:ascii="Arial" w:hAnsi="Arial" w:cs="Arial"/>
-        </w:rPr>
-      </w:pPr>
-    </w:p>
-    <w:p>
-      <w:pPr>
-        <w:rPr>
-          <w:rFonts w:ascii="Arial" w:hAnsi="Arial" w:cs="Arial"/>
-        </w:rPr>
-      </w:pPr>
-    </w:p>
-    <w:p>
-      <w:pPr>
-        <w:rPr>
-          <w:rFonts w:ascii="Arial" w:hAnsi="Arial" w:cs="Arial"/>
-        </w:rPr>
-      </w:pPr>
-    </w:p>
-    <w:p>
-      <w:pPr>
-        <w:rPr>
-          <w:rFonts w:ascii="Arial" w:hAnsi="Arial" w:cs="Arial"/>
-        </w:rPr>
-      </w:pPr>
-    </w:p>
     <w:p>
       <w:pPr>
         <w:pStyle w:val="Titolo1"/>
@@ -943,73 +11,18 @@
           <w:color w:val="000000" w:themeColor="text1"/>
         </w:rPr>
       </w:pPr>
-      <w:bookmarkStart w:id="1" w:name="_Toc532375469"/>
-      <w:bookmarkStart w:id="2" w:name="_Toc536619770"/>
+      <w:bookmarkStart w:id="0" w:name="_Toc536619772"/>
       <w:r>
         <w:rPr>
           <w:rFonts w:ascii="Arial" w:hAnsi="Arial" w:cs="Arial"/>
           <w:b/>
           <w:color w:val="000000" w:themeColor="text1"/>
         </w:rPr>
-        <w:lastRenderedPageBreak/>
-        <w:t xml:space="preserve">1 </w:t>
+        <w:t>Passi del test e risultati attesi</w:t>
       </w:r>
-      <w:r>
-        <w:rPr>
-          <w:rFonts w:ascii="Arial" w:hAnsi="Arial" w:cs="Arial"/>
-          <w:b/>
-          <w:color w:val="000000" w:themeColor="text1"/>
-        </w:rPr>
-        <w:t xml:space="preserve">– </w:t>
-      </w:r>
+      <w:bookmarkStart w:id="1" w:name="_GoBack"/>
+      <w:bookmarkEnd w:id="0"/>
       <w:bookmarkEnd w:id="1"/>
-      <w:r>
-        <w:rPr>
-          <w:rFonts w:ascii="Arial" w:hAnsi="Arial" w:cs="Arial"/>
-          <w:b/>
-          <w:color w:val="000000" w:themeColor="text1"/>
-        </w:rPr>
-        <w:t>Setting</w:t>
-      </w:r>
-      <w:bookmarkEnd w:id="2"/>
-      <w:r>
-        <w:rPr>
-          <w:rFonts w:ascii="Arial" w:hAnsi="Arial" w:cs="Arial"/>
-          <w:b/>
-          <w:color w:val="000000" w:themeColor="text1"/>
-        </w:rPr>
-        <w:fldChar w:fldCharType="begin"/>
-      </w:r>
-      <w:r>
-        <w:rPr>
-          <w:rFonts w:ascii="Arial" w:hAnsi="Arial" w:cs="Arial"/>
-          <w:color w:val="000000" w:themeColor="text1"/>
-        </w:rPr>
-        <w:instrText xml:space="preserve"> XE "</w:instrText>
-      </w:r>
-      <w:r>
-        <w:rPr>
-          <w:rFonts w:ascii="Arial" w:hAnsi="Arial" w:cs="Arial"/>
-          <w:b/>
-          <w:color w:val="000000" w:themeColor="text1"/>
-        </w:rPr>
-        <w:instrText>1- Organizzazione del gruppo</w:instrText>
-      </w:r>
-      <w:r>
-        <w:rPr>
-          <w:rFonts w:ascii="Arial" w:hAnsi="Arial" w:cs="Arial"/>
-          <w:color w:val="000000" w:themeColor="text1"/>
-        </w:rPr>
-        <w:instrText xml:space="preserve"> " </w:instrText>
-      </w:r>
-      <w:r>
-        <w:rPr>
-          <w:rFonts w:ascii="Arial" w:hAnsi="Arial" w:cs="Arial"/>
-          <w:b/>
-          <w:color w:val="000000" w:themeColor="text1"/>
-        </w:rPr>
-        <w:fldChar w:fldCharType="end"/>
-      </w:r>
     </w:p>
     <w:p>
       <w:pPr>
@@ -1020,23 +33,344 @@
         </w:rPr>
       </w:pPr>
     </w:p>
-    <w:p>
-      <w:pPr>
-        <w:rPr>
-          <w:rFonts w:ascii="Arial" w:hAnsi="Arial" w:cs="Arial"/>
-          <w:sz w:val="24"/>
-          <w:szCs w:val="24"/>
-        </w:rPr>
-      </w:pPr>
-      <w:r>
-        <w:rPr>
-          <w:rFonts w:ascii="Arial" w:hAnsi="Arial" w:cs="Arial"/>
-          <w:sz w:val="24"/>
-          <w:szCs w:val="24"/>
-        </w:rPr>
-        <w:t>Descrizione del modo in cui il test è stato progettato e metodologia di testing adottata</w:t>
-      </w:r>
-    </w:p>
+    <w:tbl>
+      <w:tblPr>
+        <w:tblStyle w:val="Tabellagriglia1chiara"/>
+        <w:tblW w:w="0" w:type="auto"/>
+        <w:tblLook w:val="0420" w:firstRow="1" w:lastRow="0" w:firstColumn="0" w:lastColumn="0" w:noHBand="0" w:noVBand="1"/>
+      </w:tblPr>
+      <w:tblGrid>
+        <w:gridCol w:w="2183"/>
+        <w:gridCol w:w="2547"/>
+        <w:gridCol w:w="2533"/>
+        <w:gridCol w:w="2365"/>
+      </w:tblGrid>
+      <w:tr>
+        <w:trPr>
+          <w:cnfStyle w:val="100000000000" w:firstRow="1" w:lastRow="0" w:firstColumn="0" w:lastColumn="0" w:oddVBand="0" w:evenVBand="0" w:oddHBand="0" w:evenHBand="0" w:firstRowFirstColumn="0" w:firstRowLastColumn="0" w:lastRowFirstColumn="0" w:lastRowLastColumn="0"/>
+        </w:trPr>
+        <w:tc>
+          <w:tcPr>
+            <w:tcW w:w="2183" w:type="dxa"/>
+          </w:tcPr>
+          <w:p>
+            <w:pPr>
+              <w:rPr>
+                <w:rFonts w:ascii="Arial" w:hAnsi="Arial" w:cs="Arial"/>
+                <w:sz w:val="24"/>
+                <w:szCs w:val="24"/>
+              </w:rPr>
+            </w:pPr>
+            <w:r>
+              <w:rPr>
+                <w:rFonts w:ascii="Arial" w:hAnsi="Arial" w:cs="Arial"/>
+                <w:sz w:val="24"/>
+                <w:szCs w:val="24"/>
+              </w:rPr>
+              <w:t>Numero</w:t>
+            </w:r>
+          </w:p>
+        </w:tc>
+        <w:tc>
+          <w:tcPr>
+            <w:tcW w:w="2547" w:type="dxa"/>
+          </w:tcPr>
+          <w:p>
+            <w:pPr>
+              <w:rPr>
+                <w:rFonts w:ascii="Arial" w:hAnsi="Arial" w:cs="Arial"/>
+                <w:sz w:val="24"/>
+                <w:szCs w:val="24"/>
+              </w:rPr>
+            </w:pPr>
+            <w:r>
+              <w:rPr>
+                <w:rFonts w:ascii="Arial" w:hAnsi="Arial" w:cs="Arial"/>
+                <w:sz w:val="24"/>
+                <w:szCs w:val="24"/>
+              </w:rPr>
+              <w:t>Azione da compiere</w:t>
+            </w:r>
+          </w:p>
+        </w:tc>
+        <w:tc>
+          <w:tcPr>
+            <w:tcW w:w="2533" w:type="dxa"/>
+          </w:tcPr>
+          <w:p>
+            <w:pPr>
+              <w:rPr>
+                <w:rFonts w:ascii="Arial" w:hAnsi="Arial" w:cs="Arial"/>
+                <w:sz w:val="24"/>
+                <w:szCs w:val="24"/>
+              </w:rPr>
+            </w:pPr>
+            <w:r>
+              <w:rPr>
+                <w:rFonts w:ascii="Arial" w:hAnsi="Arial" w:cs="Arial"/>
+                <w:sz w:val="24"/>
+                <w:szCs w:val="24"/>
+              </w:rPr>
+              <w:t>Risultato atteso</w:t>
+            </w:r>
+          </w:p>
+        </w:tc>
+        <w:tc>
+          <w:tcPr>
+            <w:tcW w:w="2365" w:type="dxa"/>
+          </w:tcPr>
+          <w:p>
+            <w:pPr>
+              <w:rPr>
+                <w:rFonts w:ascii="Arial" w:hAnsi="Arial" w:cs="Arial"/>
+                <w:sz w:val="24"/>
+                <w:szCs w:val="24"/>
+              </w:rPr>
+            </w:pPr>
+            <w:r>
+              <w:rPr>
+                <w:rFonts w:ascii="Arial" w:hAnsi="Arial" w:cs="Arial"/>
+                <w:sz w:val="24"/>
+                <w:szCs w:val="24"/>
+              </w:rPr>
+              <w:t>Note</w:t>
+            </w:r>
+          </w:p>
+        </w:tc>
+      </w:tr>
+      <w:tr>
+        <w:tc>
+          <w:tcPr>
+            <w:tcW w:w="2183" w:type="dxa"/>
+          </w:tcPr>
+          <w:p>
+            <w:pPr>
+              <w:rPr>
+                <w:rFonts w:ascii="Arial" w:hAnsi="Arial" w:cs="Arial"/>
+                <w:sz w:val="24"/>
+                <w:szCs w:val="24"/>
+              </w:rPr>
+            </w:pPr>
+          </w:p>
+        </w:tc>
+        <w:tc>
+          <w:tcPr>
+            <w:tcW w:w="2547" w:type="dxa"/>
+          </w:tcPr>
+          <w:p>
+            <w:pPr>
+              <w:rPr>
+                <w:rFonts w:ascii="Arial" w:hAnsi="Arial" w:cs="Arial"/>
+                <w:sz w:val="24"/>
+                <w:szCs w:val="24"/>
+              </w:rPr>
+            </w:pPr>
+          </w:p>
+        </w:tc>
+        <w:tc>
+          <w:tcPr>
+            <w:tcW w:w="2533" w:type="dxa"/>
+          </w:tcPr>
+          <w:p>
+            <w:pPr>
+              <w:rPr>
+                <w:rFonts w:ascii="Arial" w:hAnsi="Arial" w:cs="Arial"/>
+                <w:sz w:val="24"/>
+                <w:szCs w:val="24"/>
+              </w:rPr>
+            </w:pPr>
+          </w:p>
+        </w:tc>
+        <w:tc>
+          <w:tcPr>
+            <w:tcW w:w="2365" w:type="dxa"/>
+          </w:tcPr>
+          <w:p>
+            <w:pPr>
+              <w:rPr>
+                <w:rFonts w:ascii="Arial" w:hAnsi="Arial" w:cs="Arial"/>
+                <w:sz w:val="24"/>
+                <w:szCs w:val="24"/>
+              </w:rPr>
+            </w:pPr>
+          </w:p>
+        </w:tc>
+      </w:tr>
+      <w:tr>
+        <w:tc>
+          <w:tcPr>
+            <w:tcW w:w="2183" w:type="dxa"/>
+          </w:tcPr>
+          <w:p>
+            <w:pPr>
+              <w:rPr>
+                <w:rFonts w:ascii="Arial" w:hAnsi="Arial" w:cs="Arial"/>
+                <w:sz w:val="24"/>
+                <w:szCs w:val="24"/>
+              </w:rPr>
+            </w:pPr>
+          </w:p>
+        </w:tc>
+        <w:tc>
+          <w:tcPr>
+            <w:tcW w:w="2547" w:type="dxa"/>
+          </w:tcPr>
+          <w:p>
+            <w:pPr>
+              <w:rPr>
+                <w:rFonts w:ascii="Arial" w:hAnsi="Arial" w:cs="Arial"/>
+                <w:sz w:val="24"/>
+                <w:szCs w:val="24"/>
+              </w:rPr>
+            </w:pPr>
+          </w:p>
+        </w:tc>
+        <w:tc>
+          <w:tcPr>
+            <w:tcW w:w="2533" w:type="dxa"/>
+          </w:tcPr>
+          <w:p>
+            <w:pPr>
+              <w:rPr>
+                <w:rFonts w:ascii="Arial" w:hAnsi="Arial" w:cs="Arial"/>
+                <w:sz w:val="24"/>
+                <w:szCs w:val="24"/>
+              </w:rPr>
+            </w:pPr>
+          </w:p>
+        </w:tc>
+        <w:tc>
+          <w:tcPr>
+            <w:tcW w:w="2365" w:type="dxa"/>
+          </w:tcPr>
+          <w:p>
+            <w:pPr>
+              <w:rPr>
+                <w:rFonts w:ascii="Arial" w:hAnsi="Arial" w:cs="Arial"/>
+                <w:sz w:val="24"/>
+                <w:szCs w:val="24"/>
+              </w:rPr>
+            </w:pPr>
+          </w:p>
+        </w:tc>
+      </w:tr>
+      <w:tr>
+        <w:tc>
+          <w:tcPr>
+            <w:tcW w:w="2183" w:type="dxa"/>
+          </w:tcPr>
+          <w:p>
+            <w:pPr>
+              <w:rPr>
+                <w:rFonts w:ascii="Arial" w:hAnsi="Arial" w:cs="Arial"/>
+                <w:sz w:val="24"/>
+                <w:szCs w:val="24"/>
+              </w:rPr>
+            </w:pPr>
+          </w:p>
+        </w:tc>
+        <w:tc>
+          <w:tcPr>
+            <w:tcW w:w="2547" w:type="dxa"/>
+          </w:tcPr>
+          <w:p>
+            <w:pPr>
+              <w:rPr>
+                <w:rFonts w:ascii="Arial" w:hAnsi="Arial" w:cs="Arial"/>
+                <w:sz w:val="24"/>
+                <w:szCs w:val="24"/>
+              </w:rPr>
+            </w:pPr>
+          </w:p>
+        </w:tc>
+        <w:tc>
+          <w:tcPr>
+            <w:tcW w:w="2533" w:type="dxa"/>
+          </w:tcPr>
+          <w:p>
+            <w:pPr>
+              <w:rPr>
+                <w:rFonts w:ascii="Arial" w:hAnsi="Arial" w:cs="Arial"/>
+                <w:sz w:val="24"/>
+                <w:szCs w:val="24"/>
+              </w:rPr>
+            </w:pPr>
+          </w:p>
+        </w:tc>
+        <w:tc>
+          <w:tcPr>
+            <w:tcW w:w="2365" w:type="dxa"/>
+          </w:tcPr>
+          <w:p>
+            <w:pPr>
+              <w:rPr>
+                <w:rFonts w:ascii="Arial" w:hAnsi="Arial" w:cs="Arial"/>
+                <w:sz w:val="24"/>
+                <w:szCs w:val="24"/>
+              </w:rPr>
+            </w:pPr>
+          </w:p>
+        </w:tc>
+      </w:tr>
+      <w:tr>
+        <w:tc>
+          <w:tcPr>
+            <w:tcW w:w="2183" w:type="dxa"/>
+          </w:tcPr>
+          <w:p>
+            <w:pPr>
+              <w:rPr>
+                <w:rFonts w:ascii="Arial" w:hAnsi="Arial" w:cs="Arial"/>
+                <w:sz w:val="24"/>
+                <w:szCs w:val="24"/>
+              </w:rPr>
+            </w:pPr>
+          </w:p>
+        </w:tc>
+        <w:tc>
+          <w:tcPr>
+            <w:tcW w:w="2547" w:type="dxa"/>
+          </w:tcPr>
+          <w:p>
+            <w:pPr>
+              <w:rPr>
+                <w:rFonts w:ascii="Arial" w:hAnsi="Arial" w:cs="Arial"/>
+                <w:sz w:val="24"/>
+                <w:szCs w:val="24"/>
+              </w:rPr>
+            </w:pPr>
+          </w:p>
+        </w:tc>
+        <w:tc>
+          <w:tcPr>
+            <w:tcW w:w="2533" w:type="dxa"/>
+          </w:tcPr>
+          <w:p>
+            <w:pPr>
+              <w:rPr>
+                <w:rFonts w:ascii="Arial" w:hAnsi="Arial" w:cs="Arial"/>
+                <w:sz w:val="24"/>
+                <w:szCs w:val="24"/>
+              </w:rPr>
+            </w:pPr>
+          </w:p>
+        </w:tc>
+        <w:tc>
+          <w:tcPr>
+            <w:tcW w:w="2365" w:type="dxa"/>
+          </w:tcPr>
+          <w:p>
+            <w:pPr>
+              <w:rPr>
+                <w:rFonts w:ascii="Arial" w:hAnsi="Arial" w:cs="Arial"/>
+                <w:sz w:val="24"/>
+                <w:szCs w:val="24"/>
+              </w:rPr>
+            </w:pPr>
+          </w:p>
+        </w:tc>
+      </w:tr>
+    </w:tbl>
     <w:p>
       <w:pPr>
         <w:rPr>
@@ -1055,15 +389,7 @@
           <w:color w:val="000000" w:themeColor="text1"/>
         </w:rPr>
       </w:pPr>
-      <w:bookmarkStart w:id="3" w:name="_Toc536619771"/>
-      <w:r>
-        <w:rPr>
-          <w:rFonts w:ascii="Arial" w:hAnsi="Arial" w:cs="Arial"/>
-          <w:b/>
-          <w:color w:val="000000" w:themeColor="text1"/>
-        </w:rPr>
-        <w:t xml:space="preserve">2 – </w:t>
-      </w:r>
+      <w:proofErr w:type="spellStart"/>
       <w:r>
         <w:rPr>
           <w:rFonts w:ascii="Arial" w:hAnsi="Arial" w:cs="Arial"/>
@@ -1072,16 +398,7 @@
         </w:rPr>
         <w:t>Dataset</w:t>
       </w:r>
-      <w:bookmarkEnd w:id="3"/>
-    </w:p>
-    <w:p>
-      <w:pPr>
-        <w:rPr>
-          <w:rFonts w:ascii="Arial" w:hAnsi="Arial" w:cs="Arial"/>
-          <w:sz w:val="24"/>
-          <w:szCs w:val="24"/>
-        </w:rPr>
-      </w:pPr>
+      <w:proofErr w:type="spellEnd"/>
     </w:p>
     <w:p>
       <w:pPr>
@@ -1097,41 +414,16 @@
           <w:sz w:val="24"/>
           <w:szCs w:val="24"/>
         </w:rPr>
-        <w:t>Descrivere i dati in input usati per il test</w:t>
+        <w:t>Per ogni tipo di dato la prima tabella contiene valori non validi mentre la seconda tabella contiene valori validi.</w:t>
       </w:r>
     </w:p>
     <w:p>
       <w:pPr>
-        <w:rPr>
-          <w:rFonts w:ascii="Arial" w:hAnsi="Arial" w:cs="Arial"/>
-          <w:sz w:val="24"/>
-          <w:szCs w:val="24"/>
-        </w:rPr>
-      </w:pPr>
-    </w:p>
-    <w:p>
-      <w:pPr>
-        <w:pStyle w:val="Titolo1"/>
-        <w:rPr>
-          <w:rFonts w:ascii="Arial" w:hAnsi="Arial" w:cs="Arial"/>
-          <w:b/>
-          <w:color w:val="000000" w:themeColor="text1"/>
-        </w:rPr>
-      </w:pPr>
-      <w:bookmarkStart w:id="4" w:name="_Toc536619772"/>
-      <w:r>
-        <w:rPr>
-          <w:rFonts w:ascii="Arial" w:hAnsi="Arial" w:cs="Arial"/>
-          <w:b/>
-          <w:color w:val="000000" w:themeColor="text1"/>
-        </w:rPr>
-        <w:t>3 – Passi del test e risultati attesi</w:t>
-      </w:r>
-      <w:bookmarkEnd w:id="4"/>
-    </w:p>
-    <w:p/>
-    <w:p>
-      <w:pPr>
+        <w:pStyle w:val="Paragrafoelenco"/>
+        <w:numPr>
+          <w:ilvl w:val="0"/>
+          <w:numId w:val="6"/>
+        </w:numPr>
         <w:rPr>
           <w:rFonts w:ascii="Arial" w:hAnsi="Arial" w:cs="Arial"/>
           <w:sz w:val="24"/>
@@ -1144,17 +436,229 @@
           <w:sz w:val="24"/>
           <w:szCs w:val="24"/>
         </w:rPr>
-        <w:t>Descrivere i passi in cui è stato articolato il test e quali sono i risultati attesi da esso.</w:t>
+        <w:t>Dato</w:t>
       </w:r>
     </w:p>
+    <w:tbl>
+      <w:tblPr>
+        <w:tblStyle w:val="Grigliatabella"/>
+        <w:tblW w:w="0" w:type="auto"/>
+        <w:tblInd w:w="720" w:type="dxa"/>
+        <w:tblLook w:val="04A0" w:firstRow="1" w:lastRow="0" w:firstColumn="1" w:lastColumn="0" w:noHBand="0" w:noVBand="1"/>
+      </w:tblPr>
+      <w:tblGrid>
+        <w:gridCol w:w="2969"/>
+        <w:gridCol w:w="2969"/>
+        <w:gridCol w:w="2970"/>
+      </w:tblGrid>
+      <w:tr>
+        <w:tc>
+          <w:tcPr>
+            <w:tcW w:w="2969" w:type="dxa"/>
+          </w:tcPr>
+          <w:p>
+            <w:pPr>
+              <w:rPr>
+                <w:rFonts w:ascii="Arial" w:hAnsi="Arial" w:cs="Arial"/>
+                <w:sz w:val="24"/>
+                <w:szCs w:val="24"/>
+              </w:rPr>
+            </w:pPr>
+          </w:p>
+        </w:tc>
+        <w:tc>
+          <w:tcPr>
+            <w:tcW w:w="2969" w:type="dxa"/>
+          </w:tcPr>
+          <w:p>
+            <w:pPr>
+              <w:rPr>
+                <w:rFonts w:ascii="Arial" w:hAnsi="Arial" w:cs="Arial"/>
+                <w:sz w:val="24"/>
+                <w:szCs w:val="24"/>
+              </w:rPr>
+            </w:pPr>
+          </w:p>
+        </w:tc>
+        <w:tc>
+          <w:tcPr>
+            <w:tcW w:w="2970" w:type="dxa"/>
+          </w:tcPr>
+          <w:p>
+            <w:pPr>
+              <w:rPr>
+                <w:rFonts w:ascii="Arial" w:hAnsi="Arial" w:cs="Arial"/>
+                <w:sz w:val="24"/>
+                <w:szCs w:val="24"/>
+              </w:rPr>
+            </w:pPr>
+          </w:p>
+        </w:tc>
+      </w:tr>
+      <w:tr>
+        <w:tc>
+          <w:tcPr>
+            <w:tcW w:w="2969" w:type="dxa"/>
+          </w:tcPr>
+          <w:p>
+            <w:pPr>
+              <w:rPr>
+                <w:rFonts w:ascii="Arial" w:hAnsi="Arial" w:cs="Arial"/>
+                <w:sz w:val="24"/>
+                <w:szCs w:val="24"/>
+              </w:rPr>
+            </w:pPr>
+          </w:p>
+        </w:tc>
+        <w:tc>
+          <w:tcPr>
+            <w:tcW w:w="2969" w:type="dxa"/>
+          </w:tcPr>
+          <w:p>
+            <w:pPr>
+              <w:rPr>
+                <w:rFonts w:ascii="Arial" w:hAnsi="Arial" w:cs="Arial"/>
+                <w:sz w:val="24"/>
+                <w:szCs w:val="24"/>
+              </w:rPr>
+            </w:pPr>
+          </w:p>
+        </w:tc>
+        <w:tc>
+          <w:tcPr>
+            <w:tcW w:w="2970" w:type="dxa"/>
+          </w:tcPr>
+          <w:p>
+            <w:pPr>
+              <w:rPr>
+                <w:rFonts w:ascii="Arial" w:hAnsi="Arial" w:cs="Arial"/>
+                <w:sz w:val="24"/>
+                <w:szCs w:val="24"/>
+              </w:rPr>
+            </w:pPr>
+          </w:p>
+        </w:tc>
+      </w:tr>
+    </w:tbl>
+    <w:p>
+      <w:pPr>
+        <w:ind w:left="720"/>
+        <w:rPr>
+          <w:rFonts w:ascii="Arial" w:hAnsi="Arial" w:cs="Arial"/>
+          <w:sz w:val="24"/>
+          <w:szCs w:val="24"/>
+        </w:rPr>
+      </w:pPr>
+    </w:p>
+    <w:tbl>
+      <w:tblPr>
+        <w:tblStyle w:val="Grigliatabella"/>
+        <w:tblW w:w="0" w:type="auto"/>
+        <w:tblInd w:w="720" w:type="dxa"/>
+        <w:tblLook w:val="04A0" w:firstRow="1" w:lastRow="0" w:firstColumn="1" w:lastColumn="0" w:noHBand="0" w:noVBand="1"/>
+      </w:tblPr>
+      <w:tblGrid>
+        <w:gridCol w:w="2969"/>
+        <w:gridCol w:w="2969"/>
+        <w:gridCol w:w="2970"/>
+      </w:tblGrid>
+      <w:tr>
+        <w:tc>
+          <w:tcPr>
+            <w:tcW w:w="2969" w:type="dxa"/>
+          </w:tcPr>
+          <w:p>
+            <w:pPr>
+              <w:rPr>
+                <w:rFonts w:ascii="Arial" w:hAnsi="Arial" w:cs="Arial"/>
+                <w:sz w:val="24"/>
+                <w:szCs w:val="24"/>
+              </w:rPr>
+            </w:pPr>
+          </w:p>
+        </w:tc>
+        <w:tc>
+          <w:tcPr>
+            <w:tcW w:w="2969" w:type="dxa"/>
+          </w:tcPr>
+          <w:p>
+            <w:pPr>
+              <w:rPr>
+                <w:rFonts w:ascii="Arial" w:hAnsi="Arial" w:cs="Arial"/>
+                <w:sz w:val="24"/>
+                <w:szCs w:val="24"/>
+              </w:rPr>
+            </w:pPr>
+          </w:p>
+        </w:tc>
+        <w:tc>
+          <w:tcPr>
+            <w:tcW w:w="2970" w:type="dxa"/>
+          </w:tcPr>
+          <w:p>
+            <w:pPr>
+              <w:rPr>
+                <w:rFonts w:ascii="Arial" w:hAnsi="Arial" w:cs="Arial"/>
+                <w:sz w:val="24"/>
+                <w:szCs w:val="24"/>
+              </w:rPr>
+            </w:pPr>
+          </w:p>
+        </w:tc>
+      </w:tr>
+      <w:tr>
+        <w:tc>
+          <w:tcPr>
+            <w:tcW w:w="2969" w:type="dxa"/>
+          </w:tcPr>
+          <w:p>
+            <w:pPr>
+              <w:rPr>
+                <w:rFonts w:ascii="Arial" w:hAnsi="Arial" w:cs="Arial"/>
+                <w:sz w:val="24"/>
+                <w:szCs w:val="24"/>
+              </w:rPr>
+            </w:pPr>
+          </w:p>
+        </w:tc>
+        <w:tc>
+          <w:tcPr>
+            <w:tcW w:w="2969" w:type="dxa"/>
+          </w:tcPr>
+          <w:p>
+            <w:pPr>
+              <w:rPr>
+                <w:rFonts w:ascii="Arial" w:hAnsi="Arial" w:cs="Arial"/>
+                <w:sz w:val="24"/>
+                <w:szCs w:val="24"/>
+              </w:rPr>
+            </w:pPr>
+          </w:p>
+        </w:tc>
+        <w:tc>
+          <w:tcPr>
+            <w:tcW w:w="2970" w:type="dxa"/>
+          </w:tcPr>
+          <w:p>
+            <w:pPr>
+              <w:rPr>
+                <w:rFonts w:ascii="Arial" w:hAnsi="Arial" w:cs="Arial"/>
+                <w:sz w:val="24"/>
+                <w:szCs w:val="24"/>
+              </w:rPr>
+            </w:pPr>
+          </w:p>
+        </w:tc>
+      </w:tr>
+    </w:tbl>
     <w:p/>
     <w:sectPr>
-      <w:headerReference w:type="default" r:id="rId10"/>
-      <w:footerReference w:type="default" r:id="rId11"/>
+      <w:headerReference w:type="default" r:id="rId8"/>
+      <w:footerReference w:type="default" r:id="rId9"/>
+      <w:headerReference w:type="first" r:id="rId10"/>
       <w:pgSz w:w="11906" w:h="16838"/>
       <w:pgMar w:top="1417" w:right="1134" w:bottom="1134" w:left="1134" w:header="708" w:footer="708" w:gutter="0"/>
       <w:cols w:space="708"/>
-      <w:titlePg/>
       <w:docGrid w:linePitch="360"/>
     </w:sectPr>
   </w:body>
@@ -1162,7 +666,7 @@
 </file>
 
 <file path=word/endnotes.xml><?xml version="1.0" encoding="utf-8"?>
-<w:endnotes xmlns:wpc="http://schemas.microsoft.com/office/word/2010/wordprocessingCanvas" xmlns:cx="http://schemas.microsoft.com/office/drawing/2014/chartex" xmlns:cx1="http://schemas.microsoft.com/office/drawing/2015/9/8/chartex" xmlns:cx2="http://schemas.microsoft.com/office/drawing/2015/10/21/chartex" xmlns:cx3="http://schemas.microsoft.com/office/drawing/2016/5/9/chartex" xmlns:cx4="http://schemas.microsoft.com/office/drawing/2016/5/10/chartex" xmlns:cx5="http://schemas.microsoft.com/office/drawing/2016/5/11/chartex" xmlns:cx6="http://schemas.microsoft.com/office/drawing/2016/5/12/chartex" xmlns:cx7="http://schemas.microsoft.com/office/drawing/2016/5/13/chartex" xmlns:cx8="http://schemas.microsoft.com/office/drawing/2016/5/14/chartex" xmlns:mc="http://schemas.openxmlformats.org/markup-compatibility/2006" xmlns:aink="http://schemas.microsoft.com/office/drawing/2016/ink" xmlns:am3d="http://schemas.microsoft.com/office/drawing/2017/model3d" xmlns:o="urn:schemas-microsoft-com:office:office" xmlns:r="http://schemas.openxmlformats.org/officeDocument/2006/relationships" xmlns:m="http://schemas.openxmlformats.org/officeDocument/2006/math" xmlns:v="urn:schemas-microsoft-com:vml" xmlns:wp14="http://schemas.microsoft.com/office/word/2010/wordprocessingDrawing" xmlns:wp="http://schemas.openxmlformats.org/drawingml/2006/wordprocessingDrawing" xmlns:w10="urn:schemas-microsoft-com:office:word" xmlns:w="http://schemas.openxmlformats.org/wordprocessingml/2006/main" xmlns:w14="http://schemas.microsoft.com/office/word/2010/wordml" xmlns:w15="http://schemas.microsoft.com/office/word/2012/wordml" xmlns:w16cid="http://schemas.microsoft.com/office/word/2016/wordml/cid" xmlns:w16se="http://schemas.microsoft.com/office/word/2015/wordml/symex" xmlns:wpg="http://schemas.microsoft.com/office/word/2010/wordprocessingGroup" xmlns:wpi="http://schemas.microsoft.com/office/word/2010/wordprocessingInk" xmlns:wne="http://schemas.microsoft.com/office/word/2006/wordml" xmlns:wps="http://schemas.microsoft.com/office/word/2010/wordprocessingShape" mc:Ignorable="w14 w15 w16se w16cid wp14">
+<w:endnotes xmlns:wpc="http://schemas.microsoft.com/office/word/2010/wordprocessingCanvas" xmlns:cx="http://schemas.microsoft.com/office/drawing/2014/chartex" xmlns:mc="http://schemas.openxmlformats.org/markup-compatibility/2006" xmlns:o="urn:schemas-microsoft-com:office:office" xmlns:r="http://schemas.openxmlformats.org/officeDocument/2006/relationships" xmlns:m="http://schemas.openxmlformats.org/officeDocument/2006/math" xmlns:v="urn:schemas-microsoft-com:vml" xmlns:wp14="http://schemas.microsoft.com/office/word/2010/wordprocessingDrawing" xmlns:wp="http://schemas.openxmlformats.org/drawingml/2006/wordprocessingDrawing" xmlns:w10="urn:schemas-microsoft-com:office:word" xmlns:w="http://schemas.openxmlformats.org/wordprocessingml/2006/main" xmlns:w14="http://schemas.microsoft.com/office/word/2010/wordml" xmlns:w15="http://schemas.microsoft.com/office/word/2012/wordml" xmlns:w16se="http://schemas.microsoft.com/office/word/2015/wordml/symex" xmlns:wpg="http://schemas.microsoft.com/office/word/2010/wordprocessingGroup" xmlns:wpi="http://schemas.microsoft.com/office/word/2010/wordprocessingInk" xmlns:wne="http://schemas.microsoft.com/office/word/2006/wordml" xmlns:wps="http://schemas.microsoft.com/office/word/2010/wordprocessingShape" mc:Ignorable="w14 w15 w16se wp14">
   <w:endnote w:type="separator" w:id="-1">
     <w:p>
       <w:pPr>
@@ -1187,7 +691,7 @@
 </file>
 
 <file path=word/footer1.xml><?xml version="1.0" encoding="utf-8"?>
-<w:ftr xmlns:wpc="http://schemas.microsoft.com/office/word/2010/wordprocessingCanvas" xmlns:cx="http://schemas.microsoft.com/office/drawing/2014/chartex" xmlns:cx1="http://schemas.microsoft.com/office/drawing/2015/9/8/chartex" xmlns:cx2="http://schemas.microsoft.com/office/drawing/2015/10/21/chartex" xmlns:cx3="http://schemas.microsoft.com/office/drawing/2016/5/9/chartex" xmlns:cx4="http://schemas.microsoft.com/office/drawing/2016/5/10/chartex" xmlns:cx5="http://schemas.microsoft.com/office/drawing/2016/5/11/chartex" xmlns:cx6="http://schemas.microsoft.com/office/drawing/2016/5/12/chartex" xmlns:cx7="http://schemas.microsoft.com/office/drawing/2016/5/13/chartex" xmlns:cx8="http://schemas.microsoft.com/office/drawing/2016/5/14/chartex" xmlns:mc="http://schemas.openxmlformats.org/markup-compatibility/2006" xmlns:aink="http://schemas.microsoft.com/office/drawing/2016/ink" xmlns:am3d="http://schemas.microsoft.com/office/drawing/2017/model3d" xmlns:o="urn:schemas-microsoft-com:office:office" xmlns:r="http://schemas.openxmlformats.org/officeDocument/2006/relationships" xmlns:m="http://schemas.openxmlformats.org/officeDocument/2006/math" xmlns:v="urn:schemas-microsoft-com:vml" xmlns:wp14="http://schemas.microsoft.com/office/word/2010/wordprocessingDrawing" xmlns:wp="http://schemas.openxmlformats.org/drawingml/2006/wordprocessingDrawing" xmlns:w10="urn:schemas-microsoft-com:office:word" xmlns:w="http://schemas.openxmlformats.org/wordprocessingml/2006/main" xmlns:w14="http://schemas.microsoft.com/office/word/2010/wordml" xmlns:w15="http://schemas.microsoft.com/office/word/2012/wordml" xmlns:w16cid="http://schemas.microsoft.com/office/word/2016/wordml/cid" xmlns:w16se="http://schemas.microsoft.com/office/word/2015/wordml/symex" xmlns:wpg="http://schemas.microsoft.com/office/word/2010/wordprocessingGroup" xmlns:wpi="http://schemas.microsoft.com/office/word/2010/wordprocessingInk" xmlns:wne="http://schemas.microsoft.com/office/word/2006/wordml" xmlns:wps="http://schemas.microsoft.com/office/word/2010/wordprocessingShape" mc:Ignorable="w14 w15 w16se w16cid wp14">
+<w:ftr xmlns:wpc="http://schemas.microsoft.com/office/word/2010/wordprocessingCanvas" xmlns:cx="http://schemas.microsoft.com/office/drawing/2014/chartex" xmlns:mc="http://schemas.openxmlformats.org/markup-compatibility/2006" xmlns:o="urn:schemas-microsoft-com:office:office" xmlns:r="http://schemas.openxmlformats.org/officeDocument/2006/relationships" xmlns:m="http://schemas.openxmlformats.org/officeDocument/2006/math" xmlns:v="urn:schemas-microsoft-com:vml" xmlns:wp14="http://schemas.microsoft.com/office/word/2010/wordprocessingDrawing" xmlns:wp="http://schemas.openxmlformats.org/drawingml/2006/wordprocessingDrawing" xmlns:w10="urn:schemas-microsoft-com:office:word" xmlns:w="http://schemas.openxmlformats.org/wordprocessingml/2006/main" xmlns:w14="http://schemas.microsoft.com/office/word/2010/wordml" xmlns:w15="http://schemas.microsoft.com/office/word/2012/wordml" xmlns:w16se="http://schemas.microsoft.com/office/word/2015/wordml/symex" xmlns:wpg="http://schemas.microsoft.com/office/word/2010/wordprocessingGroup" xmlns:wpi="http://schemas.microsoft.com/office/word/2010/wordprocessingInk" xmlns:wne="http://schemas.microsoft.com/office/word/2006/wordml" xmlns:wps="http://schemas.microsoft.com/office/word/2010/wordprocessingShape" mc:Ignorable="w14 w15 w16se wp14">
   <w:sdt>
     <w:sdtPr>
       <w:id w:val="992912939"/>
@@ -1213,7 +717,10 @@
           <w:fldChar w:fldCharType="separate"/>
         </w:r>
         <w:r>
-          <w:t>2</w:t>
+          <w:rPr>
+            <w:noProof/>
+          </w:rPr>
+          <w:t>1</w:t>
         </w:r>
         <w:r>
           <w:fldChar w:fldCharType="end"/>
@@ -1230,7 +737,7 @@
 </file>
 
 <file path=word/footnotes.xml><?xml version="1.0" encoding="utf-8"?>
-<w:footnotes xmlns:wpc="http://schemas.microsoft.com/office/word/2010/wordprocessingCanvas" xmlns:cx="http://schemas.microsoft.com/office/drawing/2014/chartex" xmlns:cx1="http://schemas.microsoft.com/office/drawing/2015/9/8/chartex" xmlns:cx2="http://schemas.microsoft.com/office/drawing/2015/10/21/chartex" xmlns:cx3="http://schemas.microsoft.com/office/drawing/2016/5/9/chartex" xmlns:cx4="http://schemas.microsoft.com/office/drawing/2016/5/10/chartex" xmlns:cx5="http://schemas.microsoft.com/office/drawing/2016/5/11/chartex" xmlns:cx6="http://schemas.microsoft.com/office/drawing/2016/5/12/chartex" xmlns:cx7="http://schemas.microsoft.com/office/drawing/2016/5/13/chartex" xmlns:cx8="http://schemas.microsoft.com/office/drawing/2016/5/14/chartex" xmlns:mc="http://schemas.openxmlformats.org/markup-compatibility/2006" xmlns:aink="http://schemas.microsoft.com/office/drawing/2016/ink" xmlns:am3d="http://schemas.microsoft.com/office/drawing/2017/model3d" xmlns:o="urn:schemas-microsoft-com:office:office" xmlns:r="http://schemas.openxmlformats.org/officeDocument/2006/relationships" xmlns:m="http://schemas.openxmlformats.org/officeDocument/2006/math" xmlns:v="urn:schemas-microsoft-com:vml" xmlns:wp14="http://schemas.microsoft.com/office/word/2010/wordprocessingDrawing" xmlns:wp="http://schemas.openxmlformats.org/drawingml/2006/wordprocessingDrawing" xmlns:w10="urn:schemas-microsoft-com:office:word" xmlns:w="http://schemas.openxmlformats.org/wordprocessingml/2006/main" xmlns:w14="http://schemas.microsoft.com/office/word/2010/wordml" xmlns:w15="http://schemas.microsoft.com/office/word/2012/wordml" xmlns:w16cid="http://schemas.microsoft.com/office/word/2016/wordml/cid" xmlns:w16se="http://schemas.microsoft.com/office/word/2015/wordml/symex" xmlns:wpg="http://schemas.microsoft.com/office/word/2010/wordprocessingGroup" xmlns:wpi="http://schemas.microsoft.com/office/word/2010/wordprocessingInk" xmlns:wne="http://schemas.microsoft.com/office/word/2006/wordml" xmlns:wps="http://schemas.microsoft.com/office/word/2010/wordprocessingShape" mc:Ignorable="w14 w15 w16se w16cid wp14">
+<w:footnotes xmlns:wpc="http://schemas.microsoft.com/office/word/2010/wordprocessingCanvas" xmlns:cx="http://schemas.microsoft.com/office/drawing/2014/chartex" xmlns:mc="http://schemas.openxmlformats.org/markup-compatibility/2006" xmlns:o="urn:schemas-microsoft-com:office:office" xmlns:r="http://schemas.openxmlformats.org/officeDocument/2006/relationships" xmlns:m="http://schemas.openxmlformats.org/officeDocument/2006/math" xmlns:v="urn:schemas-microsoft-com:vml" xmlns:wp14="http://schemas.microsoft.com/office/word/2010/wordprocessingDrawing" xmlns:wp="http://schemas.openxmlformats.org/drawingml/2006/wordprocessingDrawing" xmlns:w10="urn:schemas-microsoft-com:office:word" xmlns:w="http://schemas.openxmlformats.org/wordprocessingml/2006/main" xmlns:w14="http://schemas.microsoft.com/office/word/2010/wordml" xmlns:w15="http://schemas.microsoft.com/office/word/2012/wordml" xmlns:w16se="http://schemas.microsoft.com/office/word/2015/wordml/symex" xmlns:wpg="http://schemas.microsoft.com/office/word/2010/wordprocessingGroup" xmlns:wpi="http://schemas.microsoft.com/office/word/2010/wordprocessingInk" xmlns:wne="http://schemas.microsoft.com/office/word/2006/wordml" xmlns:wps="http://schemas.microsoft.com/office/word/2010/wordprocessingShape" mc:Ignorable="w14 w15 w16se wp14">
   <w:footnote w:type="separator" w:id="-1">
     <w:p>
       <w:pPr>
@@ -1255,7 +762,7 @@
 </file>
 
 <file path=word/header1.xml><?xml version="1.0" encoding="utf-8"?>
-<w:hdr xmlns:wpc="http://schemas.microsoft.com/office/word/2010/wordprocessingCanvas" xmlns:cx="http://schemas.microsoft.com/office/drawing/2014/chartex" xmlns:cx1="http://schemas.microsoft.com/office/drawing/2015/9/8/chartex" xmlns:cx2="http://schemas.microsoft.com/office/drawing/2015/10/21/chartex" xmlns:cx3="http://schemas.microsoft.com/office/drawing/2016/5/9/chartex" xmlns:cx4="http://schemas.microsoft.com/office/drawing/2016/5/10/chartex" xmlns:cx5="http://schemas.microsoft.com/office/drawing/2016/5/11/chartex" xmlns:cx6="http://schemas.microsoft.com/office/drawing/2016/5/12/chartex" xmlns:cx7="http://schemas.microsoft.com/office/drawing/2016/5/13/chartex" xmlns:cx8="http://schemas.microsoft.com/office/drawing/2016/5/14/chartex" xmlns:mc="http://schemas.openxmlformats.org/markup-compatibility/2006" xmlns:aink="http://schemas.microsoft.com/office/drawing/2016/ink" xmlns:am3d="http://schemas.microsoft.com/office/drawing/2017/model3d" xmlns:o="urn:schemas-microsoft-com:office:office" xmlns:r="http://schemas.openxmlformats.org/officeDocument/2006/relationships" xmlns:m="http://schemas.openxmlformats.org/officeDocument/2006/math" xmlns:v="urn:schemas-microsoft-com:vml" xmlns:wp14="http://schemas.microsoft.com/office/word/2010/wordprocessingDrawing" xmlns:wp="http://schemas.openxmlformats.org/drawingml/2006/wordprocessingDrawing" xmlns:w10="urn:schemas-microsoft-com:office:word" xmlns:w="http://schemas.openxmlformats.org/wordprocessingml/2006/main" xmlns:w14="http://schemas.microsoft.com/office/word/2010/wordml" xmlns:w15="http://schemas.microsoft.com/office/word/2012/wordml" xmlns:w16cid="http://schemas.microsoft.com/office/word/2016/wordml/cid" xmlns:w16se="http://schemas.microsoft.com/office/word/2015/wordml/symex" xmlns:wpg="http://schemas.microsoft.com/office/word/2010/wordprocessingGroup" xmlns:wpi="http://schemas.microsoft.com/office/word/2010/wordprocessingInk" xmlns:wne="http://schemas.microsoft.com/office/word/2006/wordml" xmlns:wps="http://schemas.microsoft.com/office/word/2010/wordprocessingShape" mc:Ignorable="w14 w15 w16se w16cid wp14">
+<w:hdr xmlns:wpc="http://schemas.microsoft.com/office/word/2010/wordprocessingCanvas" xmlns:cx="http://schemas.microsoft.com/office/drawing/2014/chartex" xmlns:mc="http://schemas.openxmlformats.org/markup-compatibility/2006" xmlns:o="urn:schemas-microsoft-com:office:office" xmlns:r="http://schemas.openxmlformats.org/officeDocument/2006/relationships" xmlns:m="http://schemas.openxmlformats.org/officeDocument/2006/math" xmlns:v="urn:schemas-microsoft-com:vml" xmlns:wp14="http://schemas.microsoft.com/office/word/2010/wordprocessingDrawing" xmlns:wp="http://schemas.openxmlformats.org/drawingml/2006/wordprocessingDrawing" xmlns:w10="urn:schemas-microsoft-com:office:word" xmlns:w="http://schemas.openxmlformats.org/wordprocessingml/2006/main" xmlns:w14="http://schemas.microsoft.com/office/word/2010/wordml" xmlns:w15="http://schemas.microsoft.com/office/word/2012/wordml" xmlns:w16se="http://schemas.microsoft.com/office/word/2015/wordml/symex" xmlns:wpg="http://schemas.microsoft.com/office/word/2010/wordprocessingGroup" xmlns:wpi="http://schemas.microsoft.com/office/word/2010/wordprocessingInk" xmlns:wne="http://schemas.microsoft.com/office/word/2006/wordml" xmlns:wps="http://schemas.microsoft.com/office/word/2010/wordprocessingShape" mc:Ignorable="w14 w15 w16se wp14">
   <w:p>
     <w:pPr>
       <w:pStyle w:val="Intestazione"/>
@@ -1272,6 +779,7 @@
         <w:noProof/>
         <w:sz w:val="24"/>
         <w:szCs w:val="24"/>
+        <w:lang w:eastAsia="it-IT"/>
       </w:rPr>
       <w:drawing>
         <wp:anchor distT="0" distB="0" distL="114300" distR="114300" simplePos="0" relativeHeight="251659264" behindDoc="1" locked="0" layoutInCell="1" allowOverlap="1" wp14:anchorId="7ED3E72A" wp14:editId="22582168">
@@ -1394,103 +902,503 @@
         <w:sz w:val="24"/>
         <w:szCs w:val="24"/>
       </w:rPr>
-      <w:t>Test chain per il requisito x</w:t>
-    </w:r>
+      <w:t xml:space="preserve">Test chain per il requisito </w:t>
+    </w:r>
+    <w:r>
+      <w:rPr>
+        <w:rFonts w:ascii="Arial" w:hAnsi="Arial" w:cs="Arial"/>
+        <w:sz w:val="24"/>
+        <w:szCs w:val="24"/>
+      </w:rPr>
+      <w:t>x</w:t>
+    </w:r>
+  </w:p>
+  <w:p>
+    <w:pPr>
+      <w:pStyle w:val="Intestazione"/>
+      <w:rPr>
+        <w:rFonts w:ascii="Arial" w:hAnsi="Arial" w:cs="Arial"/>
+        <w:sz w:val="24"/>
+        <w:szCs w:val="24"/>
+      </w:rPr>
+    </w:pPr>
+    <w:r>
+      <w:rPr>
+        <w:rFonts w:ascii="Arial" w:hAnsi="Arial" w:cs="Arial"/>
+        <w:b/>
+        <w:sz w:val="24"/>
+        <w:szCs w:val="24"/>
+      </w:rPr>
+      <w:t>Versione</w:t>
+    </w:r>
+    <w:r>
+      <w:rPr>
+        <w:rFonts w:ascii="Arial" w:hAnsi="Arial" w:cs="Arial"/>
+        <w:b/>
+        <w:sz w:val="24"/>
+        <w:szCs w:val="24"/>
+      </w:rPr>
+      <w:t xml:space="preserve"> Documento</w:t>
+    </w:r>
+    <w:r>
+      <w:rPr>
+        <w:rFonts w:ascii="Arial" w:hAnsi="Arial" w:cs="Arial"/>
+        <w:b/>
+        <w:sz w:val="24"/>
+        <w:szCs w:val="24"/>
+      </w:rPr>
+      <w:t>:</w:t>
+    </w:r>
+    <w:r>
+      <w:rPr>
+        <w:rFonts w:ascii="Arial" w:hAnsi="Arial" w:cs="Arial"/>
+        <w:sz w:val="24"/>
+        <w:szCs w:val="24"/>
+      </w:rPr>
+      <w:t xml:space="preserve"> </w:t>
+    </w:r>
+    <w:r>
+      <w:rPr>
+        <w:rFonts w:ascii="Arial" w:hAnsi="Arial" w:cs="Arial"/>
+        <w:sz w:val="24"/>
+        <w:szCs w:val="24"/>
+      </w:rPr>
+      <w:t>1.00</w:t>
+    </w:r>
+    <w:r>
+      <w:rPr>
+        <w:rFonts w:ascii="Arial" w:hAnsi="Arial" w:cs="Arial"/>
+        <w:sz w:val="24"/>
+        <w:szCs w:val="24"/>
+      </w:rPr>
+      <w:tab/>
+      <w:t xml:space="preserve">            </w:t>
+    </w:r>
+    <w:r>
+      <w:rPr>
+        <w:rFonts w:ascii="Arial" w:hAnsi="Arial" w:cs="Arial"/>
+        <w:b/>
+        <w:sz w:val="24"/>
+        <w:szCs w:val="24"/>
+      </w:rPr>
+      <w:t>Autore</w:t>
+    </w:r>
+    <w:r>
+      <w:rPr>
+        <w:rFonts w:ascii="Arial" w:hAnsi="Arial" w:cs="Arial"/>
+        <w:b/>
+        <w:sz w:val="24"/>
+        <w:szCs w:val="24"/>
+      </w:rPr>
+      <w:t xml:space="preserve"> Documento</w:t>
+    </w:r>
+    <w:r>
+      <w:rPr>
+        <w:rFonts w:ascii="Arial" w:hAnsi="Arial" w:cs="Arial"/>
+        <w:b/>
+        <w:sz w:val="24"/>
+        <w:szCs w:val="24"/>
+      </w:rPr>
+      <w:t xml:space="preserve">: </w:t>
+    </w:r>
+    <w:r>
+      <w:rPr>
+        <w:rFonts w:ascii="Arial" w:hAnsi="Arial" w:cs="Arial"/>
+        <w:sz w:val="24"/>
+        <w:szCs w:val="24"/>
+      </w:rPr>
+      <w:t xml:space="preserve">Luca </w:t>
+    </w:r>
+    <w:proofErr w:type="spellStart"/>
+    <w:r>
+      <w:rPr>
+        <w:rFonts w:ascii="Arial" w:hAnsi="Arial" w:cs="Arial"/>
+        <w:sz w:val="24"/>
+        <w:szCs w:val="24"/>
+      </w:rPr>
+      <w:t>Pussini</w:t>
+    </w:r>
+    <w:proofErr w:type="spellEnd"/>
+  </w:p>
+</w:hdr>
+</file>
+
+<file path=word/header2.xml><?xml version="1.0" encoding="utf-8"?>
+<w:hdr xmlns:wpc="http://schemas.microsoft.com/office/word/2010/wordprocessingCanvas" xmlns:cx="http://schemas.microsoft.com/office/drawing/2014/chartex" xmlns:mc="http://schemas.openxmlformats.org/markup-compatibility/2006" xmlns:o="urn:schemas-microsoft-com:office:office" xmlns:r="http://schemas.openxmlformats.org/officeDocument/2006/relationships" xmlns:m="http://schemas.openxmlformats.org/officeDocument/2006/math" xmlns:v="urn:schemas-microsoft-com:vml" xmlns:wp14="http://schemas.microsoft.com/office/word/2010/wordprocessingDrawing" xmlns:wp="http://schemas.openxmlformats.org/drawingml/2006/wordprocessingDrawing" xmlns:w10="urn:schemas-microsoft-com:office:word" xmlns:w="http://schemas.openxmlformats.org/wordprocessingml/2006/main" xmlns:w14="http://schemas.microsoft.com/office/word/2010/wordml" xmlns:w15="http://schemas.microsoft.com/office/word/2012/wordml" xmlns:w16se="http://schemas.microsoft.com/office/word/2015/wordml/symex" xmlns:wpg="http://schemas.microsoft.com/office/word/2010/wordprocessingGroup" xmlns:wpi="http://schemas.microsoft.com/office/word/2010/wordprocessingInk" xmlns:wne="http://schemas.microsoft.com/office/word/2006/wordml" xmlns:wps="http://schemas.microsoft.com/office/word/2010/wordprocessingShape" mc:Ignorable="w14 w15 w16se wp14">
+  <w:p>
+    <w:pPr>
+      <w:pStyle w:val="Intestazione"/>
+      <w:rPr>
+        <w:rFonts w:ascii="Arial" w:hAnsi="Arial" w:cs="Arial"/>
+        <w:sz w:val="24"/>
+        <w:szCs w:val="24"/>
+        <w:u w:val="single"/>
+      </w:rPr>
+    </w:pPr>
+    <w:r>
+      <w:rPr>
+        <w:rFonts w:ascii="Arial" w:hAnsi="Arial" w:cs="Arial"/>
+        <w:b/>
+        <w:noProof/>
+        <w:sz w:val="24"/>
+        <w:szCs w:val="24"/>
+        <w:lang w:eastAsia="it-IT"/>
+      </w:rPr>
+      <w:drawing>
+        <wp:anchor distT="0" distB="0" distL="114300" distR="114300" simplePos="0" relativeHeight="251661312" behindDoc="1" locked="0" layoutInCell="1" allowOverlap="1" wp14:anchorId="1B21AB39" wp14:editId="75B258DE">
+          <wp:simplePos x="0" y="0"/>
+          <wp:positionH relativeFrom="column">
+            <wp:posOffset>-3810</wp:posOffset>
+          </wp:positionH>
+          <wp:positionV relativeFrom="paragraph">
+            <wp:posOffset>0</wp:posOffset>
+          </wp:positionV>
+          <wp:extent cx="365760" cy="365760"/>
+          <wp:effectExtent l="0" t="0" r="0" b="0"/>
+          <wp:wrapTight wrapText="bothSides">
+            <wp:wrapPolygon edited="0">
+              <wp:start x="0" y="0"/>
+              <wp:lineTo x="0" y="13500"/>
+              <wp:lineTo x="2250" y="19125"/>
+              <wp:lineTo x="7875" y="20250"/>
+              <wp:lineTo x="20250" y="20250"/>
+              <wp:lineTo x="20250" y="9000"/>
+              <wp:lineTo x="13500" y="0"/>
+              <wp:lineTo x="0" y="0"/>
+            </wp:wrapPolygon>
+          </wp:wrapTight>
+          <wp:docPr id="3" name="Immagine 3"/>
+          <wp:cNvGraphicFramePr>
+            <a:graphicFrameLocks xmlns:a="http://schemas.openxmlformats.org/drawingml/2006/main" noChangeAspect="1"/>
+          </wp:cNvGraphicFramePr>
+          <a:graphic xmlns:a="http://schemas.openxmlformats.org/drawingml/2006/main">
+            <a:graphicData uri="http://schemas.openxmlformats.org/drawingml/2006/picture">
+              <pic:pic xmlns:pic="http://schemas.openxmlformats.org/drawingml/2006/picture">
+                <pic:nvPicPr>
+                  <pic:cNvPr id="7" name="LogoV1.png"/>
+                  <pic:cNvPicPr/>
+                </pic:nvPicPr>
+                <pic:blipFill>
+                  <a:blip r:embed="rId1">
+                    <a:extLst>
+                      <a:ext uri="{28A0092B-C50C-407E-A947-70E740481C1C}">
+                        <a14:useLocalDpi xmlns:a14="http://schemas.microsoft.com/office/drawing/2010/main" val="0"/>
+                      </a:ext>
+                    </a:extLst>
+                  </a:blip>
+                  <a:stretch>
+                    <a:fillRect/>
+                  </a:stretch>
+                </pic:blipFill>
+                <pic:spPr>
+                  <a:xfrm>
+                    <a:off x="0" y="0"/>
+                    <a:ext cx="365760" cy="365760"/>
+                  </a:xfrm>
+                  <a:prstGeom prst="rect">
+                    <a:avLst/>
+                  </a:prstGeom>
+                </pic:spPr>
+              </pic:pic>
+            </a:graphicData>
+          </a:graphic>
+        </wp:anchor>
+      </w:drawing>
+    </w:r>
+    <w:r>
+      <w:rPr>
+        <w:rFonts w:ascii="Arial" w:hAnsi="Arial" w:cs="Arial"/>
+        <w:b/>
+        <w:sz w:val="24"/>
+        <w:szCs w:val="24"/>
+      </w:rPr>
+      <w:t>Nome P</w:t>
+    </w:r>
+    <w:r>
+      <w:rPr>
+        <w:rFonts w:ascii="Arial" w:hAnsi="Arial" w:cs="Arial"/>
+        <w:b/>
+        <w:sz w:val="24"/>
+        <w:szCs w:val="24"/>
+      </w:rPr>
+      <w:t xml:space="preserve">rogetto: </w:t>
+    </w:r>
+    <w:proofErr w:type="spellStart"/>
+    <w:r>
+      <w:rPr>
+        <w:rFonts w:ascii="Arial" w:hAnsi="Arial" w:cs="Arial"/>
+        <w:sz w:val="24"/>
+        <w:szCs w:val="24"/>
+      </w:rPr>
+      <w:t>EasyGDPR</w:t>
+    </w:r>
+    <w:proofErr w:type="spellEnd"/>
+    <w:r>
+      <w:rPr>
+        <w:rFonts w:ascii="Arial" w:hAnsi="Arial" w:cs="Arial"/>
+        <w:sz w:val="24"/>
+        <w:szCs w:val="24"/>
+      </w:rPr>
+      <w:t xml:space="preserve"> </w:t>
+    </w:r>
+    <w:r>
+      <w:rPr>
+        <w:rFonts w:ascii="Arial" w:hAnsi="Arial" w:cs="Arial"/>
+        <w:sz w:val="24"/>
+        <w:szCs w:val="24"/>
+      </w:rPr>
+      <w:tab/>
+      <w:t xml:space="preserve">          </w:t>
+    </w:r>
+    <w:r>
+      <w:rPr>
+        <w:rFonts w:ascii="Arial" w:hAnsi="Arial" w:cs="Arial"/>
+        <w:b/>
+        <w:sz w:val="24"/>
+        <w:szCs w:val="24"/>
+      </w:rPr>
+      <w:t xml:space="preserve">Documento: </w:t>
+    </w:r>
+    <w:r>
+      <w:rPr>
+        <w:rFonts w:ascii="Arial" w:hAnsi="Arial" w:cs="Arial"/>
+        <w:sz w:val="24"/>
+        <w:szCs w:val="24"/>
+      </w:rPr>
+      <w:t>T</w:t>
+    </w:r>
+    <w:r>
+      <w:rPr>
+        <w:rFonts w:ascii="Arial" w:hAnsi="Arial" w:cs="Arial"/>
+        <w:sz w:val="24"/>
+        <w:szCs w:val="24"/>
+      </w:rPr>
+      <w:t>est chain per il requisito x</w:t>
+    </w:r>
+  </w:p>
+  <w:p>
+    <w:pPr>
+      <w:pStyle w:val="Intestazione"/>
+      <w:rPr>
+        <w:rFonts w:ascii="Arial" w:hAnsi="Arial" w:cs="Arial"/>
+        <w:sz w:val="24"/>
+        <w:szCs w:val="24"/>
+      </w:rPr>
+    </w:pPr>
+    <w:r>
+      <w:rPr>
+        <w:rFonts w:ascii="Arial" w:hAnsi="Arial" w:cs="Arial"/>
+        <w:b/>
+        <w:sz w:val="24"/>
+        <w:szCs w:val="24"/>
+      </w:rPr>
+      <w:t>Versione</w:t>
+    </w:r>
+    <w:r>
+      <w:rPr>
+        <w:rFonts w:ascii="Arial" w:hAnsi="Arial" w:cs="Arial"/>
+        <w:b/>
+        <w:sz w:val="24"/>
+        <w:szCs w:val="24"/>
+      </w:rPr>
+      <w:t xml:space="preserve"> Documento</w:t>
+    </w:r>
+    <w:r>
+      <w:rPr>
+        <w:rFonts w:ascii="Arial" w:hAnsi="Arial" w:cs="Arial"/>
+        <w:b/>
+        <w:sz w:val="24"/>
+        <w:szCs w:val="24"/>
+      </w:rPr>
+      <w:t xml:space="preserve">: </w:t>
+    </w:r>
+    <w:r>
+      <w:rPr>
+        <w:rFonts w:ascii="Arial" w:hAnsi="Arial" w:cs="Arial"/>
+        <w:sz w:val="24"/>
+        <w:szCs w:val="24"/>
+      </w:rPr>
+      <w:t>1.00</w:t>
+    </w:r>
+    <w:r>
+      <w:rPr>
+        <w:rFonts w:ascii="Arial" w:hAnsi="Arial" w:cs="Arial"/>
+        <w:sz w:val="24"/>
+        <w:szCs w:val="24"/>
+      </w:rPr>
+      <w:tab/>
+      <w:t xml:space="preserve">            </w:t>
+    </w:r>
+    <w:r>
+      <w:rPr>
+        <w:rFonts w:ascii="Arial" w:hAnsi="Arial" w:cs="Arial"/>
+        <w:b/>
+        <w:sz w:val="24"/>
+        <w:szCs w:val="24"/>
+      </w:rPr>
+      <w:t>Autore</w:t>
+    </w:r>
+    <w:r>
+      <w:rPr>
+        <w:rFonts w:ascii="Arial" w:hAnsi="Arial" w:cs="Arial"/>
+        <w:b/>
+        <w:sz w:val="24"/>
+        <w:szCs w:val="24"/>
+      </w:rPr>
+      <w:t xml:space="preserve"> Documento</w:t>
+    </w:r>
+    <w:r>
+      <w:rPr>
+        <w:rFonts w:ascii="Arial" w:hAnsi="Arial" w:cs="Arial"/>
+        <w:b/>
+        <w:sz w:val="24"/>
+        <w:szCs w:val="24"/>
+      </w:rPr>
+      <w:t xml:space="preserve">: </w:t>
+    </w:r>
+    <w:r>
+      <w:rPr>
+        <w:rFonts w:ascii="Arial" w:hAnsi="Arial" w:cs="Arial"/>
+        <w:sz w:val="24"/>
+        <w:szCs w:val="24"/>
+      </w:rPr>
+      <w:t xml:space="preserve">Luca </w:t>
+    </w:r>
+    <w:proofErr w:type="spellStart"/>
+    <w:r>
+      <w:rPr>
+        <w:rFonts w:ascii="Arial" w:hAnsi="Arial" w:cs="Arial"/>
+        <w:sz w:val="24"/>
+        <w:szCs w:val="24"/>
+      </w:rPr>
+      <w:t>Pussini</w:t>
+    </w:r>
+    <w:proofErr w:type="spellEnd"/>
   </w:p>
   <w:p>
     <w:pPr>
       <w:pStyle w:val="Intestazione"/>
     </w:pPr>
-    <w:r>
-      <w:rPr>
-        <w:rFonts w:ascii="Arial" w:hAnsi="Arial" w:cs="Arial"/>
-        <w:b/>
-        <w:sz w:val="24"/>
-        <w:szCs w:val="24"/>
-      </w:rPr>
-      <w:t>Versione</w:t>
-    </w:r>
-    <w:r>
-      <w:rPr>
-        <w:rFonts w:ascii="Arial" w:hAnsi="Arial" w:cs="Arial"/>
-        <w:b/>
-        <w:sz w:val="24"/>
-        <w:szCs w:val="24"/>
-      </w:rPr>
-      <w:t xml:space="preserve"> Documento</w:t>
-    </w:r>
-    <w:r>
-      <w:rPr>
-        <w:rFonts w:ascii="Arial" w:hAnsi="Arial" w:cs="Arial"/>
-        <w:b/>
-        <w:sz w:val="24"/>
-        <w:szCs w:val="24"/>
-      </w:rPr>
-      <w:t xml:space="preserve">: </w:t>
-    </w:r>
-    <w:proofErr w:type="spellStart"/>
-    <w:proofErr w:type="gramStart"/>
-    <w:r>
-      <w:rPr>
-        <w:rFonts w:ascii="Arial" w:hAnsi="Arial" w:cs="Arial"/>
-        <w:sz w:val="24"/>
-        <w:szCs w:val="24"/>
-      </w:rPr>
-      <w:t>y.zz</w:t>
-    </w:r>
-    <w:proofErr w:type="spellEnd"/>
-    <w:proofErr w:type="gramEnd"/>
-    <w:r>
-      <w:rPr>
-        <w:rFonts w:ascii="Arial" w:hAnsi="Arial" w:cs="Arial"/>
-        <w:sz w:val="24"/>
-        <w:szCs w:val="24"/>
-      </w:rPr>
-      <w:tab/>
-      <w:t xml:space="preserve">              </w:t>
-    </w:r>
-    <w:r>
-      <w:rPr>
-        <w:rFonts w:ascii="Arial" w:hAnsi="Arial" w:cs="Arial"/>
-        <w:b/>
-        <w:sz w:val="24"/>
-        <w:szCs w:val="24"/>
-      </w:rPr>
-      <w:t>Autore</w:t>
-    </w:r>
-    <w:r>
-      <w:rPr>
-        <w:rFonts w:ascii="Arial" w:hAnsi="Arial" w:cs="Arial"/>
-        <w:b/>
-        <w:sz w:val="24"/>
-        <w:szCs w:val="24"/>
-      </w:rPr>
-      <w:t xml:space="preserve"> Documento</w:t>
-    </w:r>
-    <w:r>
-      <w:rPr>
-        <w:rFonts w:ascii="Arial" w:hAnsi="Arial" w:cs="Arial"/>
-        <w:b/>
-        <w:sz w:val="24"/>
-        <w:szCs w:val="24"/>
-      </w:rPr>
-      <w:t xml:space="preserve">: </w:t>
-    </w:r>
-    <w:r>
-      <w:rPr>
-        <w:rFonts w:ascii="Arial" w:hAnsi="Arial" w:cs="Arial"/>
-        <w:sz w:val="24"/>
-        <w:szCs w:val="24"/>
-      </w:rPr>
-      <w:t>-</w:t>
-    </w:r>
   </w:p>
 </w:hdr>
 </file>
 
 <file path=word/numbering.xml><?xml version="1.0" encoding="utf-8"?>
-<w:numbering xmlns:wpc="http://schemas.microsoft.com/office/word/2010/wordprocessingCanvas" xmlns:cx="http://schemas.microsoft.com/office/drawing/2014/chartex" xmlns:cx1="http://schemas.microsoft.com/office/drawing/2015/9/8/chartex" xmlns:cx2="http://schemas.microsoft.com/office/drawing/2015/10/21/chartex" xmlns:cx3="http://schemas.microsoft.com/office/drawing/2016/5/9/chartex" xmlns:cx4="http://schemas.microsoft.com/office/drawing/2016/5/10/chartex" xmlns:cx5="http://schemas.microsoft.com/office/drawing/2016/5/11/chartex" xmlns:cx6="http://schemas.microsoft.com/office/drawing/2016/5/12/chartex" xmlns:cx7="http://schemas.microsoft.com/office/drawing/2016/5/13/chartex" xmlns:cx8="http://schemas.microsoft.com/office/drawing/2016/5/14/chartex" xmlns:mc="http://schemas.openxmlformats.org/markup-compatibility/2006" xmlns:aink="http://schemas.microsoft.com/office/drawing/2016/ink" xmlns:am3d="http://schemas.microsoft.com/office/drawing/2017/model3d" xmlns:o="urn:schemas-microsoft-com:office:office" xmlns:r="http://schemas.openxmlformats.org/officeDocument/2006/relationships" xmlns:m="http://schemas.openxmlformats.org/officeDocument/2006/math" xmlns:v="urn:schemas-microsoft-com:vml" xmlns:wp14="http://schemas.microsoft.com/office/word/2010/wordprocessingDrawing" xmlns:wp="http://schemas.openxmlformats.org/drawingml/2006/wordprocessingDrawing" xmlns:w10="urn:schemas-microsoft-com:office:word" xmlns:w="http://schemas.openxmlformats.org/wordprocessingml/2006/main" xmlns:w14="http://schemas.microsoft.com/office/word/2010/wordml" xmlns:w15="http://schemas.microsoft.com/office/word/2012/wordml" xmlns:w16cid="http://schemas.microsoft.com/office/word/2016/wordml/cid" xmlns:w16se="http://schemas.microsoft.com/office/word/2015/wordml/symex" xmlns:wpg="http://schemas.microsoft.com/office/word/2010/wordprocessingGroup" xmlns:wpi="http://schemas.microsoft.com/office/word/2010/wordprocessingInk" xmlns:wne="http://schemas.microsoft.com/office/word/2006/wordml" xmlns:wps="http://schemas.microsoft.com/office/word/2010/wordprocessingShape" mc:Ignorable="w14 w15 w16se w16cid wp14">
+<w:numbering xmlns:wpc="http://schemas.microsoft.com/office/word/2010/wordprocessingCanvas" xmlns:cx="http://schemas.microsoft.com/office/drawing/2014/chartex" xmlns:mc="http://schemas.openxmlformats.org/markup-compatibility/2006" xmlns:o="urn:schemas-microsoft-com:office:office" xmlns:r="http://schemas.openxmlformats.org/officeDocument/2006/relationships" xmlns:m="http://schemas.openxmlformats.org/officeDocument/2006/math" xmlns:v="urn:schemas-microsoft-com:vml" xmlns:wp14="http://schemas.microsoft.com/office/word/2010/wordprocessingDrawing" xmlns:wp="http://schemas.openxmlformats.org/drawingml/2006/wordprocessingDrawing" xmlns:w10="urn:schemas-microsoft-com:office:word" xmlns:w="http://schemas.openxmlformats.org/wordprocessingml/2006/main" xmlns:w14="http://schemas.microsoft.com/office/word/2010/wordml" xmlns:w15="http://schemas.microsoft.com/office/word/2012/wordml" xmlns:w16se="http://schemas.microsoft.com/office/word/2015/wordml/symex" xmlns:wpg="http://schemas.microsoft.com/office/word/2010/wordprocessingGroup" xmlns:wpi="http://schemas.microsoft.com/office/word/2010/wordprocessingInk" xmlns:wne="http://schemas.microsoft.com/office/word/2006/wordml" xmlns:wps="http://schemas.microsoft.com/office/word/2010/wordprocessingShape" mc:Ignorable="w14 w15 w16se wp14">
   <w:abstractNum w:abstractNumId="0" w15:restartNumberingAfterBreak="0">
+    <w:nsid w:val="2C2F424C"/>
+    <w:multiLevelType w:val="hybridMultilevel"/>
+    <w:tmpl w:val="4668889E"/>
+    <w:lvl w:ilvl="0" w:tplc="04100001">
+      <w:start w:val="1"/>
+      <w:numFmt w:val="bullet"/>
+      <w:lvlText w:val=""/>
+      <w:lvlJc w:val="left"/>
+      <w:pPr>
+        <w:ind w:left="720" w:hanging="360"/>
+      </w:pPr>
+      <w:rPr>
+        <w:rFonts w:ascii="Symbol" w:hAnsi="Symbol" w:hint="default"/>
+      </w:rPr>
+    </w:lvl>
+    <w:lvl w:ilvl="1" w:tplc="04100003">
+      <w:start w:val="1"/>
+      <w:numFmt w:val="bullet"/>
+      <w:lvlText w:val="o"/>
+      <w:lvlJc w:val="left"/>
+      <w:pPr>
+        <w:ind w:left="1440" w:hanging="360"/>
+      </w:pPr>
+      <w:rPr>
+        <w:rFonts w:ascii="Courier New" w:hAnsi="Courier New" w:cs="Courier New" w:hint="default"/>
+      </w:rPr>
+    </w:lvl>
+    <w:lvl w:ilvl="2" w:tplc="04100005" w:tentative="1">
+      <w:start w:val="1"/>
+      <w:numFmt w:val="bullet"/>
+      <w:lvlText w:val=""/>
+      <w:lvlJc w:val="left"/>
+      <w:pPr>
+        <w:ind w:left="2160" w:hanging="360"/>
+      </w:pPr>
+      <w:rPr>
+        <w:rFonts w:ascii="Wingdings" w:hAnsi="Wingdings" w:hint="default"/>
+      </w:rPr>
+    </w:lvl>
+    <w:lvl w:ilvl="3" w:tplc="04100001" w:tentative="1">
+      <w:start w:val="1"/>
+      <w:numFmt w:val="bullet"/>
+      <w:lvlText w:val=""/>
+      <w:lvlJc w:val="left"/>
+      <w:pPr>
+        <w:ind w:left="2880" w:hanging="360"/>
+      </w:pPr>
+      <w:rPr>
+        <w:rFonts w:ascii="Symbol" w:hAnsi="Symbol" w:hint="default"/>
+      </w:rPr>
+    </w:lvl>
+    <w:lvl w:ilvl="4" w:tplc="04100003" w:tentative="1">
+      <w:start w:val="1"/>
+      <w:numFmt w:val="bullet"/>
+      <w:lvlText w:val="o"/>
+      <w:lvlJc w:val="left"/>
+      <w:pPr>
+        <w:ind w:left="3600" w:hanging="360"/>
+      </w:pPr>
+      <w:rPr>
+        <w:rFonts w:ascii="Courier New" w:hAnsi="Courier New" w:cs="Courier New" w:hint="default"/>
+      </w:rPr>
+    </w:lvl>
+    <w:lvl w:ilvl="5" w:tplc="04100005" w:tentative="1">
+      <w:start w:val="1"/>
+      <w:numFmt w:val="bullet"/>
+      <w:lvlText w:val=""/>
+      <w:lvlJc w:val="left"/>
+      <w:pPr>
+        <w:ind w:left="4320" w:hanging="360"/>
+      </w:pPr>
+      <w:rPr>
+        <w:rFonts w:ascii="Wingdings" w:hAnsi="Wingdings" w:hint="default"/>
+      </w:rPr>
+    </w:lvl>
+    <w:lvl w:ilvl="6" w:tplc="04100001" w:tentative="1">
+      <w:start w:val="1"/>
+      <w:numFmt w:val="bullet"/>
+      <w:lvlText w:val=""/>
+      <w:lvlJc w:val="left"/>
+      <w:pPr>
+        <w:ind w:left="5040" w:hanging="360"/>
+      </w:pPr>
+      <w:rPr>
+        <w:rFonts w:ascii="Symbol" w:hAnsi="Symbol" w:hint="default"/>
+      </w:rPr>
+    </w:lvl>
+    <w:lvl w:ilvl="7" w:tplc="04100003" w:tentative="1">
+      <w:start w:val="1"/>
+      <w:numFmt w:val="bullet"/>
+      <w:lvlText w:val="o"/>
+      <w:lvlJc w:val="left"/>
+      <w:pPr>
+        <w:ind w:left="5760" w:hanging="360"/>
+      </w:pPr>
+      <w:rPr>
+        <w:rFonts w:ascii="Courier New" w:hAnsi="Courier New" w:cs="Courier New" w:hint="default"/>
+      </w:rPr>
+    </w:lvl>
+    <w:lvl w:ilvl="8" w:tplc="04100005" w:tentative="1">
+      <w:start w:val="1"/>
+      <w:numFmt w:val="bullet"/>
+      <w:lvlText w:val=""/>
+      <w:lvlJc w:val="left"/>
+      <w:pPr>
+        <w:ind w:left="6480" w:hanging="360"/>
+      </w:pPr>
+      <w:rPr>
+        <w:rFonts w:ascii="Wingdings" w:hAnsi="Wingdings" w:hint="default"/>
+      </w:rPr>
+    </w:lvl>
+  </w:abstractNum>
+  <w:abstractNum w:abstractNumId="1" w15:restartNumberingAfterBreak="0">
     <w:nsid w:val="34D9373F"/>
     <w:multiLevelType w:val="hybridMultilevel"/>
     <w:tmpl w:val="770EE76C"/>
@@ -1602,7 +1510,7 @@
       </w:rPr>
     </w:lvl>
   </w:abstractNum>
-  <w:abstractNum w:abstractNumId="1" w15:restartNumberingAfterBreak="0">
+  <w:abstractNum w:abstractNumId="2" w15:restartNumberingAfterBreak="0">
     <w:nsid w:val="381110C7"/>
     <w:multiLevelType w:val="hybridMultilevel"/>
     <w:tmpl w:val="B7BEA448"/>
@@ -1715,7 +1623,7 @@
       </w:rPr>
     </w:lvl>
   </w:abstractNum>
-  <w:abstractNum w:abstractNumId="2" w15:restartNumberingAfterBreak="0">
+  <w:abstractNum w:abstractNumId="3" w15:restartNumberingAfterBreak="0">
     <w:nsid w:val="503F528D"/>
     <w:multiLevelType w:val="hybridMultilevel"/>
     <w:tmpl w:val="40C2C5C6"/>
@@ -1827,7 +1735,7 @@
       </w:rPr>
     </w:lvl>
   </w:abstractNum>
-  <w:abstractNum w:abstractNumId="3" w15:restartNumberingAfterBreak="0">
+  <w:abstractNum w:abstractNumId="4" w15:restartNumberingAfterBreak="0">
     <w:nsid w:val="549C3E79"/>
     <w:multiLevelType w:val="hybridMultilevel"/>
     <w:tmpl w:val="DB38B418"/>
@@ -1940,7 +1848,7 @@
       </w:rPr>
     </w:lvl>
   </w:abstractNum>
-  <w:abstractNum w:abstractNumId="4" w15:restartNumberingAfterBreak="0">
+  <w:abstractNum w:abstractNumId="5" w15:restartNumberingAfterBreak="0">
     <w:nsid w:val="647116A4"/>
     <w:multiLevelType w:val="hybridMultilevel"/>
     <w:tmpl w:val="A07C515A"/>
@@ -2053,25 +1961,28 @@
     </w:lvl>
   </w:abstractNum>
   <w:num w:numId="1">
+    <w:abstractNumId w:val="4"/>
+  </w:num>
+  <w:num w:numId="2">
+    <w:abstractNumId w:val="5"/>
+  </w:num>
+  <w:num w:numId="3">
     <w:abstractNumId w:val="3"/>
   </w:num>
-  <w:num w:numId="2">
-    <w:abstractNumId w:val="4"/>
+  <w:num w:numId="4">
+    <w:abstractNumId w:val="1"/>
   </w:num>
-  <w:num w:numId="3">
+  <w:num w:numId="5">
     <w:abstractNumId w:val="2"/>
   </w:num>
-  <w:num w:numId="4">
+  <w:num w:numId="6">
     <w:abstractNumId w:val="0"/>
-  </w:num>
-  <w:num w:numId="5">
-    <w:abstractNumId w:val="1"/>
   </w:num>
 </w:numbering>
 </file>
 
 <file path=word/styles.xml><?xml version="1.0" encoding="utf-8"?>
-<w:styles xmlns:mc="http://schemas.openxmlformats.org/markup-compatibility/2006" xmlns:r="http://schemas.openxmlformats.org/officeDocument/2006/relationships" xmlns:w="http://schemas.openxmlformats.org/wordprocessingml/2006/main" xmlns:w14="http://schemas.microsoft.com/office/word/2010/wordml" xmlns:w15="http://schemas.microsoft.com/office/word/2012/wordml" xmlns:w16cid="http://schemas.microsoft.com/office/word/2016/wordml/cid" xmlns:w16se="http://schemas.microsoft.com/office/word/2015/wordml/symex" mc:Ignorable="w14 w15 w16se w16cid">
+<w:styles xmlns:mc="http://schemas.openxmlformats.org/markup-compatibility/2006" xmlns:r="http://schemas.openxmlformats.org/officeDocument/2006/relationships" xmlns:w="http://schemas.openxmlformats.org/wordprocessingml/2006/main" xmlns:w14="http://schemas.microsoft.com/office/word/2010/wordml" xmlns:w15="http://schemas.microsoft.com/office/word/2012/wordml" xmlns:w16se="http://schemas.microsoft.com/office/word/2015/wordml/symex" mc:Ignorable="w14 w15 w16se">
   <w:docDefaults>
     <w:rPrDefault>
       <w:rPr>
@@ -2087,7 +1998,7 @@
       </w:pPr>
     </w:pPrDefault>
   </w:docDefaults>
-  <w:latentStyles w:defLockedState="0" w:defUIPriority="99" w:defSemiHidden="0" w:defUnhideWhenUsed="0" w:defQFormat="0" w:count="375">
+  <w:latentStyles w:defLockedState="0" w:defUIPriority="99" w:defSemiHidden="0" w:defUnhideWhenUsed="0" w:defQFormat="0" w:count="371">
     <w:lsdException w:name="Normal" w:uiPriority="0" w:qFormat="1"/>
     <w:lsdException w:name="heading 1" w:uiPriority="9" w:qFormat="1"/>
     <w:lsdException w:name="heading 2" w:semiHidden="1" w:uiPriority="9" w:unhideWhenUsed="1" w:qFormat="1"/>
@@ -2459,10 +2370,6 @@
     <w:lsdException w:name="List Table 5 Dark Accent 6" w:uiPriority="50"/>
     <w:lsdException w:name="List Table 6 Colorful Accent 6" w:uiPriority="51"/>
     <w:lsdException w:name="List Table 7 Colorful Accent 6" w:uiPriority="52"/>
-    <w:lsdException w:name="Mention" w:semiHidden="1" w:unhideWhenUsed="1"/>
-    <w:lsdException w:name="Smart Hyperlink" w:semiHidden="1" w:unhideWhenUsed="1"/>
-    <w:lsdException w:name="Hashtag" w:semiHidden="1" w:unhideWhenUsed="1"/>
-    <w:lsdException w:name="Unresolved Mention" w:semiHidden="1" w:unhideWhenUsed="1"/>
   </w:latentStyles>
   <w:style w:type="paragraph" w:default="1" w:styleId="Normale">
     <w:name w:val="Normal"/>
@@ -2683,6 +2590,287 @@
       <w:ind w:left="720"/>
       <w:contextualSpacing/>
     </w:pPr>
+  </w:style>
+  <w:style w:type="table" w:styleId="Grigliatabella">
+    <w:name w:val="Table Grid"/>
+    <w:basedOn w:val="Tabellanormale"/>
+    <w:uiPriority w:val="39"/>
+    <w:rsid w:val="00B34C18"/>
+    <w:pPr>
+      <w:spacing w:after="0" w:line="240" w:lineRule="auto"/>
+    </w:pPr>
+    <w:tblPr>
+      <w:tblBorders>
+        <w:top w:val="single" w:sz="4" w:space="0" w:color="auto"/>
+        <w:left w:val="single" w:sz="4" w:space="0" w:color="auto"/>
+        <w:bottom w:val="single" w:sz="4" w:space="0" w:color="auto"/>
+        <w:right w:val="single" w:sz="4" w:space="0" w:color="auto"/>
+        <w:insideH w:val="single" w:sz="4" w:space="0" w:color="auto"/>
+        <w:insideV w:val="single" w:sz="4" w:space="0" w:color="auto"/>
+      </w:tblBorders>
+    </w:tblPr>
+  </w:style>
+  <w:style w:type="table" w:styleId="Tabellagriglia1chiara-colore1">
+    <w:name w:val="Grid Table 1 Light Accent 1"/>
+    <w:basedOn w:val="Tabellanormale"/>
+    <w:uiPriority w:val="46"/>
+    <w:rsid w:val="00296D1C"/>
+    <w:pPr>
+      <w:spacing w:after="0" w:line="240" w:lineRule="auto"/>
+    </w:pPr>
+    <w:tblPr>
+      <w:tblStyleRowBandSize w:val="1"/>
+      <w:tblStyleColBandSize w:val="1"/>
+      <w:tblBorders>
+        <w:top w:val="single" w:sz="4" w:space="0" w:color="B4C6E7" w:themeColor="accent1" w:themeTint="66"/>
+        <w:left w:val="single" w:sz="4" w:space="0" w:color="B4C6E7" w:themeColor="accent1" w:themeTint="66"/>
+        <w:bottom w:val="single" w:sz="4" w:space="0" w:color="B4C6E7" w:themeColor="accent1" w:themeTint="66"/>
+        <w:right w:val="single" w:sz="4" w:space="0" w:color="B4C6E7" w:themeColor="accent1" w:themeTint="66"/>
+        <w:insideH w:val="single" w:sz="4" w:space="0" w:color="B4C6E7" w:themeColor="accent1" w:themeTint="66"/>
+        <w:insideV w:val="single" w:sz="4" w:space="0" w:color="B4C6E7" w:themeColor="accent1" w:themeTint="66"/>
+      </w:tblBorders>
+    </w:tblPr>
+    <w:tblStylePr w:type="firstRow">
+      <w:rPr>
+        <w:b/>
+        <w:bCs/>
+      </w:rPr>
+      <w:tblPr/>
+      <w:tcPr>
+        <w:tcBorders>
+          <w:bottom w:val="single" w:sz="12" w:space="0" w:color="8EAADB" w:themeColor="accent1" w:themeTint="99"/>
+        </w:tcBorders>
+      </w:tcPr>
+    </w:tblStylePr>
+    <w:tblStylePr w:type="lastRow">
+      <w:rPr>
+        <w:b/>
+        <w:bCs/>
+      </w:rPr>
+      <w:tblPr/>
+      <w:tcPr>
+        <w:tcBorders>
+          <w:top w:val="double" w:sz="2" w:space="0" w:color="8EAADB" w:themeColor="accent1" w:themeTint="99"/>
+        </w:tcBorders>
+      </w:tcPr>
+    </w:tblStylePr>
+    <w:tblStylePr w:type="firstCol">
+      <w:rPr>
+        <w:b/>
+        <w:bCs/>
+      </w:rPr>
+    </w:tblStylePr>
+    <w:tblStylePr w:type="lastCol">
+      <w:rPr>
+        <w:b/>
+        <w:bCs/>
+      </w:rPr>
+    </w:tblStylePr>
+  </w:style>
+  <w:style w:type="table" w:styleId="Grigliatab4">
+    <w:name w:val="Grid Table 4"/>
+    <w:basedOn w:val="Tabellanormale"/>
+    <w:uiPriority w:val="49"/>
+    <w:rsid w:val="00296D1C"/>
+    <w:pPr>
+      <w:spacing w:after="0" w:line="240" w:lineRule="auto"/>
+    </w:pPr>
+    <w:tblPr>
+      <w:tblStyleRowBandSize w:val="1"/>
+      <w:tblStyleColBandSize w:val="1"/>
+      <w:tblBorders>
+        <w:top w:val="single" w:sz="4" w:space="0" w:color="666666" w:themeColor="text1" w:themeTint="99"/>
+        <w:left w:val="single" w:sz="4" w:space="0" w:color="666666" w:themeColor="text1" w:themeTint="99"/>
+        <w:bottom w:val="single" w:sz="4" w:space="0" w:color="666666" w:themeColor="text1" w:themeTint="99"/>
+        <w:right w:val="single" w:sz="4" w:space="0" w:color="666666" w:themeColor="text1" w:themeTint="99"/>
+        <w:insideH w:val="single" w:sz="4" w:space="0" w:color="666666" w:themeColor="text1" w:themeTint="99"/>
+        <w:insideV w:val="single" w:sz="4" w:space="0" w:color="666666" w:themeColor="text1" w:themeTint="99"/>
+      </w:tblBorders>
+    </w:tblPr>
+    <w:tblStylePr w:type="firstRow">
+      <w:rPr>
+        <w:b/>
+        <w:bCs/>
+        <w:color w:val="FFFFFF" w:themeColor="background1"/>
+      </w:rPr>
+      <w:tblPr/>
+      <w:tcPr>
+        <w:tcBorders>
+          <w:top w:val="single" w:sz="4" w:space="0" w:color="000000" w:themeColor="text1"/>
+          <w:left w:val="single" w:sz="4" w:space="0" w:color="000000" w:themeColor="text1"/>
+          <w:bottom w:val="single" w:sz="4" w:space="0" w:color="000000" w:themeColor="text1"/>
+          <w:right w:val="single" w:sz="4" w:space="0" w:color="000000" w:themeColor="text1"/>
+          <w:insideH w:val="nil"/>
+          <w:insideV w:val="nil"/>
+        </w:tcBorders>
+        <w:shd w:val="clear" w:color="auto" w:fill="000000" w:themeFill="text1"/>
+      </w:tcPr>
+    </w:tblStylePr>
+    <w:tblStylePr w:type="lastRow">
+      <w:rPr>
+        <w:b/>
+        <w:bCs/>
+      </w:rPr>
+      <w:tblPr/>
+      <w:tcPr>
+        <w:tcBorders>
+          <w:top w:val="double" w:sz="4" w:space="0" w:color="000000" w:themeColor="text1"/>
+        </w:tcBorders>
+      </w:tcPr>
+    </w:tblStylePr>
+    <w:tblStylePr w:type="firstCol">
+      <w:rPr>
+        <w:b/>
+        <w:bCs/>
+      </w:rPr>
+    </w:tblStylePr>
+    <w:tblStylePr w:type="lastCol">
+      <w:rPr>
+        <w:b/>
+        <w:bCs/>
+      </w:rPr>
+    </w:tblStylePr>
+    <w:tblStylePr w:type="band1Vert">
+      <w:tblPr/>
+      <w:tcPr>
+        <w:shd w:val="clear" w:color="auto" w:fill="CCCCCC" w:themeFill="text1" w:themeFillTint="33"/>
+      </w:tcPr>
+    </w:tblStylePr>
+    <w:tblStylePr w:type="band1Horz">
+      <w:tblPr/>
+      <w:tcPr>
+        <w:shd w:val="clear" w:color="auto" w:fill="CCCCCC" w:themeFill="text1" w:themeFillTint="33"/>
+      </w:tcPr>
+    </w:tblStylePr>
+  </w:style>
+  <w:style w:type="table" w:styleId="Tabellaelenco6acolori">
+    <w:name w:val="List Table 6 Colorful"/>
+    <w:basedOn w:val="Tabellanormale"/>
+    <w:uiPriority w:val="51"/>
+    <w:rsid w:val="00296D1C"/>
+    <w:pPr>
+      <w:spacing w:after="0" w:line="240" w:lineRule="auto"/>
+    </w:pPr>
+    <w:rPr>
+      <w:color w:val="000000" w:themeColor="text1"/>
+    </w:rPr>
+    <w:tblPr>
+      <w:tblStyleRowBandSize w:val="1"/>
+      <w:tblStyleColBandSize w:val="1"/>
+      <w:tblBorders>
+        <w:top w:val="single" w:sz="4" w:space="0" w:color="000000" w:themeColor="text1"/>
+        <w:bottom w:val="single" w:sz="4" w:space="0" w:color="000000" w:themeColor="text1"/>
+      </w:tblBorders>
+    </w:tblPr>
+    <w:tblStylePr w:type="firstRow">
+      <w:rPr>
+        <w:b/>
+        <w:bCs/>
+      </w:rPr>
+      <w:tblPr/>
+      <w:tcPr>
+        <w:tcBorders>
+          <w:bottom w:val="single" w:sz="4" w:space="0" w:color="000000" w:themeColor="text1"/>
+        </w:tcBorders>
+      </w:tcPr>
+    </w:tblStylePr>
+    <w:tblStylePr w:type="lastRow">
+      <w:rPr>
+        <w:b/>
+        <w:bCs/>
+      </w:rPr>
+      <w:tblPr/>
+      <w:tcPr>
+        <w:tcBorders>
+          <w:top w:val="double" w:sz="4" w:space="0" w:color="000000" w:themeColor="text1"/>
+        </w:tcBorders>
+      </w:tcPr>
+    </w:tblStylePr>
+    <w:tblStylePr w:type="firstCol">
+      <w:rPr>
+        <w:b/>
+        <w:bCs/>
+      </w:rPr>
+    </w:tblStylePr>
+    <w:tblStylePr w:type="lastCol">
+      <w:rPr>
+        <w:b/>
+        <w:bCs/>
+      </w:rPr>
+    </w:tblStylePr>
+    <w:tblStylePr w:type="band1Vert">
+      <w:tblPr/>
+      <w:tcPr>
+        <w:shd w:val="clear" w:color="auto" w:fill="CCCCCC" w:themeFill="text1" w:themeFillTint="33"/>
+      </w:tcPr>
+    </w:tblStylePr>
+    <w:tblStylePr w:type="band1Horz">
+      <w:tblPr/>
+      <w:tcPr>
+        <w:shd w:val="clear" w:color="auto" w:fill="CCCCCC" w:themeFill="text1" w:themeFillTint="33"/>
+      </w:tcPr>
+    </w:tblStylePr>
+  </w:style>
+  <w:style w:type="table" w:styleId="Tabellaelenco1chiara">
+    <w:name w:val="List Table 1 Light"/>
+    <w:basedOn w:val="Tabellanormale"/>
+    <w:uiPriority w:val="46"/>
+    <w:rsid w:val="00296D1C"/>
+    <w:pPr>
+      <w:spacing w:after="0" w:line="240" w:lineRule="auto"/>
+    </w:pPr>
+    <w:tblPr>
+      <w:tblStyleRowBandSize w:val="1"/>
+      <w:tblStyleColBandSize w:val="1"/>
+    </w:tblPr>
+    <w:tblStylePr w:type="firstRow">
+      <w:rPr>
+        <w:b/>
+        <w:bCs/>
+      </w:rPr>
+      <w:tblPr/>
+      <w:tcPr>
+        <w:tcBorders>
+          <w:bottom w:val="single" w:sz="4" w:space="0" w:color="666666" w:themeColor="text1" w:themeTint="99"/>
+        </w:tcBorders>
+      </w:tcPr>
+    </w:tblStylePr>
+    <w:tblStylePr w:type="lastRow">
+      <w:rPr>
+        <w:b/>
+        <w:bCs/>
+      </w:rPr>
+      <w:tblPr/>
+      <w:tcPr>
+        <w:tcBorders>
+          <w:top w:val="single" w:sz="4" w:space="0" w:color="666666" w:themeColor="text1" w:themeTint="99"/>
+        </w:tcBorders>
+      </w:tcPr>
+    </w:tblStylePr>
+    <w:tblStylePr w:type="firstCol">
+      <w:rPr>
+        <w:b/>
+        <w:bCs/>
+      </w:rPr>
+    </w:tblStylePr>
+    <w:tblStylePr w:type="lastCol">
+      <w:rPr>
+        <w:b/>
+        <w:bCs/>
+      </w:rPr>
+    </w:tblStylePr>
+    <w:tblStylePr w:type="band1Vert">
+      <w:tblPr/>
+      <w:tcPr>
+        <w:shd w:val="clear" w:color="auto" w:fill="CCCCCC" w:themeFill="text1" w:themeFillTint="33"/>
+      </w:tcPr>
+    </w:tblStylePr>
+    <w:tblStylePr w:type="band1Horz">
+      <w:tblPr/>
+      <w:tcPr>
+        <w:shd w:val="clear" w:color="auto" w:fill="CCCCCC" w:themeFill="text1" w:themeFillTint="33"/>
+      </w:tcPr>
+    </w:tblStylePr>
   </w:style>
 </w:styles>
 </file>
@@ -2987,7 +3175,7 @@
 </file>
 
 <file path=customXml/itemProps1.xml><?xml version="1.0" encoding="utf-8"?>
-<ds:datastoreItem xmlns:ds="http://schemas.openxmlformats.org/officeDocument/2006/customXml" ds:itemID="{25FDF372-34CB-49FC-8A7B-25659640F63A}">
+<ds:datastoreItem xmlns:ds="http://schemas.openxmlformats.org/officeDocument/2006/customXml" ds:itemID="{3DB91299-7BEA-4901-BB9E-8AAA505FFBBE}">
   <ds:schemaRefs>
     <ds:schemaRef ds:uri="http://schemas.openxmlformats.org/officeDocument/2006/bibliography"/>
   </ds:schemaRefs>

</xml_diff>

<commit_message>
Aggiunte test chain e documenti per i risultati dei test
Fatti tutti i requisiti funzionali TRANNE il Calendario
</commit_message>
<xml_diff>
--- a/Documentazione/Documenti di Progetto/Documenti di Testing/Catene di Test/EasyGDPR_TestChain_Rx_vy.zz.docx
+++ b/Documentazione/Documenti di Progetto/Documenti di Testing/Catene di Test/EasyGDPR_TestChain_Rx_vy.zz.docx
@@ -12,6 +12,34 @@
         </w:rPr>
       </w:pPr>
       <w:bookmarkStart w:id="0" w:name="_Toc536619772"/>
+      <w:r>
+        <w:rPr>
+          <w:rFonts w:ascii="Arial" w:hAnsi="Arial" w:cs="Arial"/>
+          <w:b/>
+          <w:color w:val="000000" w:themeColor="text1"/>
+        </w:rPr>
+        <w:t>Nome del requisito principale – Sotto requisito</w:t>
+      </w:r>
+      <w:bookmarkStart w:id="1" w:name="_GoBack"/>
+      <w:bookmarkEnd w:id="1"/>
+      <w:r>
+        <w:rPr>
+          <w:rFonts w:ascii="Arial" w:hAnsi="Arial" w:cs="Arial"/>
+          <w:b/>
+          <w:color w:val="000000" w:themeColor="text1"/>
+        </w:rPr>
+        <w:t xml:space="preserve"> </w:t>
+      </w:r>
+    </w:p>
+    <w:p>
+      <w:pPr>
+        <w:pStyle w:val="Titolo1"/>
+        <w:rPr>
+          <w:rFonts w:ascii="Arial" w:hAnsi="Arial" w:cs="Arial"/>
+          <w:b/>
+          <w:color w:val="000000" w:themeColor="text1"/>
+        </w:rPr>
+      </w:pPr>
       <w:r>
         <w:rPr>
           <w:rFonts w:ascii="Arial" w:hAnsi="Arial" w:cs="Arial"/>
@@ -20,9 +48,7 @@
         </w:rPr>
         <w:t>Passi del test e risultati attesi</w:t>
       </w:r>
-      <w:bookmarkStart w:id="1" w:name="_GoBack"/>
       <w:bookmarkEnd w:id="0"/>
-      <w:bookmarkEnd w:id="1"/>
     </w:p>
     <w:p>
       <w:pPr>
@@ -1007,18 +1033,8 @@
         <w:sz w:val="24"/>
         <w:szCs w:val="24"/>
       </w:rPr>
-      <w:t xml:space="preserve">Luca </w:t>
-    </w:r>
-    <w:proofErr w:type="spellStart"/>
-    <w:r>
-      <w:rPr>
-        <w:rFonts w:ascii="Arial" w:hAnsi="Arial" w:cs="Arial"/>
-        <w:sz w:val="24"/>
-        <w:szCs w:val="24"/>
-      </w:rPr>
-      <w:t>Pussini</w:t>
-    </w:r>
-    <w:proofErr w:type="spellEnd"/>
+      <w:t>Luca Pussini</w:t>
+    </w:r>
   </w:p>
 </w:hdr>
 </file>
@@ -1262,18 +1278,8 @@
         <w:sz w:val="24"/>
         <w:szCs w:val="24"/>
       </w:rPr>
-      <w:t xml:space="preserve">Luca </w:t>
-    </w:r>
-    <w:proofErr w:type="spellStart"/>
-    <w:r>
-      <w:rPr>
-        <w:rFonts w:ascii="Arial" w:hAnsi="Arial" w:cs="Arial"/>
-        <w:sz w:val="24"/>
-        <w:szCs w:val="24"/>
-      </w:rPr>
-      <w:t>Pussini</w:t>
-    </w:r>
-    <w:proofErr w:type="spellEnd"/>
+      <w:t>Luca Pussini</w:t>
+    </w:r>
   </w:p>
   <w:p>
     <w:pPr>
@@ -3175,7 +3181,7 @@
 </file>
 
 <file path=customXml/itemProps1.xml><?xml version="1.0" encoding="utf-8"?>
-<ds:datastoreItem xmlns:ds="http://schemas.openxmlformats.org/officeDocument/2006/customXml" ds:itemID="{3DB91299-7BEA-4901-BB9E-8AAA505FFBBE}">
+<ds:datastoreItem xmlns:ds="http://schemas.openxmlformats.org/officeDocument/2006/customXml" ds:itemID="{FC3F5289-1016-441E-A566-D0094AE48CDB}">
   <ds:schemaRefs>
     <ds:schemaRef ds:uri="http://schemas.openxmlformats.org/officeDocument/2006/bibliography"/>
   </ds:schemaRefs>

</xml_diff>